<commit_message>
Modify project proposal examples
</commit_message>
<xml_diff>
--- a/Project Proposal Example/Capstone Project Proposal_sample.docx
+++ b/Project Proposal Example/Capstone Project Proposal_sample.docx
@@ -75,7 +75,87 @@
           <w:sz w:val="22"/>
           <w:szCs w:val="22"/>
         </w:rPr>
-        <w:t>학과별 취업 현황 분석 및 시각화</w:t>
+        <w:t>학과별</w:t>
+      </w:r>
+      <w:r>
+        <w:rPr>
+          <w:b/>
+          <w:sz w:val="22"/>
+          <w:szCs w:val="22"/>
+        </w:rPr>
+        <w:t xml:space="preserve"> </w:t>
+      </w:r>
+      <w:r>
+        <w:rPr>
+          <w:b/>
+          <w:sz w:val="22"/>
+          <w:szCs w:val="22"/>
+        </w:rPr>
+        <w:t>취업</w:t>
+      </w:r>
+      <w:r>
+        <w:rPr>
+          <w:b/>
+          <w:sz w:val="22"/>
+          <w:szCs w:val="22"/>
+        </w:rPr>
+        <w:t xml:space="preserve"> </w:t>
+      </w:r>
+      <w:r>
+        <w:rPr>
+          <w:b/>
+          <w:sz w:val="22"/>
+          <w:szCs w:val="22"/>
+        </w:rPr>
+        <w:t>현황</w:t>
+      </w:r>
+      <w:r>
+        <w:rPr>
+          <w:b/>
+          <w:sz w:val="22"/>
+          <w:szCs w:val="22"/>
+        </w:rPr>
+        <w:t xml:space="preserve"> </w:t>
+      </w:r>
+      <w:r>
+        <w:rPr>
+          <w:b/>
+          <w:sz w:val="22"/>
+          <w:szCs w:val="22"/>
+        </w:rPr>
+        <w:t>분석</w:t>
+      </w:r>
+      <w:r>
+        <w:rPr>
+          <w:b/>
+          <w:sz w:val="22"/>
+          <w:szCs w:val="22"/>
+        </w:rPr>
+        <w:t xml:space="preserve"> </w:t>
+      </w:r>
+      <w:r>
+        <w:rPr>
+          <w:b/>
+          <w:sz w:val="22"/>
+          <w:szCs w:val="22"/>
+        </w:rPr>
+        <w:t>및</w:t>
+      </w:r>
+      <w:r>
+        <w:rPr>
+          <w:b/>
+          <w:sz w:val="22"/>
+          <w:szCs w:val="22"/>
+        </w:rPr>
+        <w:t xml:space="preserve"> </w:t>
+      </w:r>
+      <w:r>
+        <w:rPr>
+          <w:b/>
+          <w:sz w:val="22"/>
+          <w:szCs w:val="22"/>
+        </w:rPr>
+        <w:t>시각화</w:t>
       </w:r>
     </w:p>
     <w:p>
@@ -116,7 +196,49 @@
         <w:rPr>
           <w:color w:val="000000"/>
         </w:rPr>
-        <w:t xml:space="preserve">박철, 컴퓨터 공학부 데이터공학과 </w:t>
+        <w:t>박철</w:t>
+      </w:r>
+      <w:r>
+        <w:rPr>
+          <w:color w:val="000000"/>
+        </w:rPr>
+        <w:t xml:space="preserve">, </w:t>
+      </w:r>
+      <w:r>
+        <w:rPr>
+          <w:color w:val="000000"/>
+        </w:rPr>
+        <w:t>컴퓨터</w:t>
+      </w:r>
+      <w:r>
+        <w:rPr>
+          <w:color w:val="000000"/>
+        </w:rPr>
+        <w:t xml:space="preserve"> </w:t>
+      </w:r>
+      <w:r>
+        <w:rPr>
+          <w:color w:val="000000"/>
+        </w:rPr>
+        <w:t>공학부</w:t>
+      </w:r>
+      <w:r>
+        <w:rPr>
+          <w:color w:val="000000"/>
+        </w:rPr>
+        <w:t xml:space="preserve"> </w:t>
+      </w:r>
+      <w:r>
+        <w:rPr>
+          <w:color w:val="000000"/>
+        </w:rPr>
+        <w:t>데이터공학과</w:t>
+      </w:r>
+      <w:r>
+        <w:rPr>
+          <w:color w:val="000000"/>
+        </w:rPr>
+        <w:t xml:space="preserve"> </w:t>
       </w:r>
     </w:p>
     <w:p>
@@ -137,7 +259,43 @@
         <w:rPr>
           <w:color w:val="000000"/>
         </w:rPr>
-        <w:t>김숙, 컴퓨터 공학부 데이터공학과</w:t>
+        <w:t>김숙</w:t>
+      </w:r>
+      <w:r>
+        <w:rPr>
+          <w:color w:val="000000"/>
+        </w:rPr>
+        <w:t xml:space="preserve">, </w:t>
+      </w:r>
+      <w:r>
+        <w:rPr>
+          <w:color w:val="000000"/>
+        </w:rPr>
+        <w:t>컴퓨터</w:t>
+      </w:r>
+      <w:r>
+        <w:rPr>
+          <w:color w:val="000000"/>
+        </w:rPr>
+        <w:t xml:space="preserve"> </w:t>
+      </w:r>
+      <w:r>
+        <w:rPr>
+          <w:color w:val="000000"/>
+        </w:rPr>
+        <w:t>공학부</w:t>
+      </w:r>
+      <w:r>
+        <w:rPr>
+          <w:color w:val="000000"/>
+        </w:rPr>
+        <w:t xml:space="preserve"> </w:t>
+      </w:r>
+      <w:r>
+        <w:rPr>
+          <w:color w:val="000000"/>
+        </w:rPr>
+        <w:t>데이터공학과</w:t>
       </w:r>
     </w:p>
     <w:p>
@@ -158,7 +316,19 @@
         <w:rPr>
           <w:color w:val="000000"/>
         </w:rPr>
-        <w:t>홍길동, 행정학과</w:t>
+        <w:t>홍길동</w:t>
+      </w:r>
+      <w:r>
+        <w:rPr>
+          <w:color w:val="000000"/>
+        </w:rPr>
+        <w:t xml:space="preserve">, </w:t>
+      </w:r>
+      <w:r>
+        <w:rPr>
+          <w:color w:val="000000"/>
+        </w:rPr>
+        <w:t>행정학과</w:t>
       </w:r>
     </w:p>
     <w:p/>
@@ -192,7 +362,728 @@
           <w:sz w:val="20"/>
           <w:szCs w:val="20"/>
         </w:rPr>
-        <w:t xml:space="preserve">저희 프로젝트는 취업에 관련된 다양한 데이터를 비교 분석하고 시각화 하는 프로젝트입니다. 저희 조는 현재 모두 대학교 2학년에 재학하고 있습니다. 때문에 2~3년 사이에 졸업을 하여 취직을 해야 하기에 취직을 할 때 가장 중요한 점이 무엇일까 하고 생각해봤습니다. 그 결과, 저희와 같은 학생들이 관심을 가질 만한 급여, 만족도, 취업률에 관한 데이터를 다뤄 보기로 결정했습니다. </w:t>
+        <w:t>저희</w:t>
+      </w:r>
+      <w:r>
+        <w:rPr>
+          <w:sz w:val="20"/>
+          <w:szCs w:val="20"/>
+        </w:rPr>
+        <w:t xml:space="preserve"> </w:t>
+      </w:r>
+      <w:r>
+        <w:rPr>
+          <w:sz w:val="20"/>
+          <w:szCs w:val="20"/>
+        </w:rPr>
+        <w:t>프로젝트는</w:t>
+      </w:r>
+      <w:r>
+        <w:rPr>
+          <w:sz w:val="20"/>
+          <w:szCs w:val="20"/>
+        </w:rPr>
+        <w:t xml:space="preserve"> </w:t>
+      </w:r>
+      <w:r>
+        <w:rPr>
+          <w:sz w:val="20"/>
+          <w:szCs w:val="20"/>
+        </w:rPr>
+        <w:t>취업에</w:t>
+      </w:r>
+      <w:r>
+        <w:rPr>
+          <w:sz w:val="20"/>
+          <w:szCs w:val="20"/>
+        </w:rPr>
+        <w:t xml:space="preserve"> </w:t>
+      </w:r>
+      <w:r>
+        <w:rPr>
+          <w:sz w:val="20"/>
+          <w:szCs w:val="20"/>
+        </w:rPr>
+        <w:t>관련된</w:t>
+      </w:r>
+      <w:r>
+        <w:rPr>
+          <w:sz w:val="20"/>
+          <w:szCs w:val="20"/>
+        </w:rPr>
+        <w:t xml:space="preserve"> </w:t>
+      </w:r>
+      <w:r>
+        <w:rPr>
+          <w:sz w:val="20"/>
+          <w:szCs w:val="20"/>
+        </w:rPr>
+        <w:t>다양한</w:t>
+      </w:r>
+      <w:r>
+        <w:rPr>
+          <w:sz w:val="20"/>
+          <w:szCs w:val="20"/>
+        </w:rPr>
+        <w:t xml:space="preserve"> </w:t>
+      </w:r>
+      <w:r>
+        <w:rPr>
+          <w:sz w:val="20"/>
+          <w:szCs w:val="20"/>
+        </w:rPr>
+        <w:t>데이터를</w:t>
+      </w:r>
+      <w:r>
+        <w:rPr>
+          <w:sz w:val="20"/>
+          <w:szCs w:val="20"/>
+        </w:rPr>
+        <w:t xml:space="preserve"> </w:t>
+      </w:r>
+      <w:r>
+        <w:rPr>
+          <w:sz w:val="20"/>
+          <w:szCs w:val="20"/>
+        </w:rPr>
+        <w:t>비교</w:t>
+      </w:r>
+      <w:r>
+        <w:rPr>
+          <w:sz w:val="20"/>
+          <w:szCs w:val="20"/>
+        </w:rPr>
+        <w:t xml:space="preserve"> </w:t>
+      </w:r>
+      <w:r>
+        <w:rPr>
+          <w:sz w:val="20"/>
+          <w:szCs w:val="20"/>
+        </w:rPr>
+        <w:t>분석하고</w:t>
+      </w:r>
+      <w:r>
+        <w:rPr>
+          <w:sz w:val="20"/>
+          <w:szCs w:val="20"/>
+        </w:rPr>
+        <w:t xml:space="preserve"> </w:t>
+      </w:r>
+      <w:r>
+        <w:rPr>
+          <w:sz w:val="20"/>
+          <w:szCs w:val="20"/>
+        </w:rPr>
+        <w:t>시각화</w:t>
+      </w:r>
+      <w:r>
+        <w:rPr>
+          <w:sz w:val="20"/>
+          <w:szCs w:val="20"/>
+        </w:rPr>
+        <w:t xml:space="preserve"> </w:t>
+      </w:r>
+      <w:r>
+        <w:rPr>
+          <w:sz w:val="20"/>
+          <w:szCs w:val="20"/>
+        </w:rPr>
+        <w:t>하는</w:t>
+      </w:r>
+      <w:r>
+        <w:rPr>
+          <w:sz w:val="20"/>
+          <w:szCs w:val="20"/>
+        </w:rPr>
+        <w:t xml:space="preserve"> </w:t>
+      </w:r>
+      <w:r>
+        <w:rPr>
+          <w:sz w:val="20"/>
+          <w:szCs w:val="20"/>
+        </w:rPr>
+        <w:t>프로젝트입니다</w:t>
+      </w:r>
+      <w:r>
+        <w:rPr>
+          <w:sz w:val="20"/>
+          <w:szCs w:val="20"/>
+        </w:rPr>
+        <w:t xml:space="preserve">. </w:t>
+      </w:r>
+      <w:r>
+        <w:rPr>
+          <w:sz w:val="20"/>
+          <w:szCs w:val="20"/>
+        </w:rPr>
+        <w:t>저희</w:t>
+      </w:r>
+      <w:r>
+        <w:rPr>
+          <w:sz w:val="20"/>
+          <w:szCs w:val="20"/>
+        </w:rPr>
+        <w:t xml:space="preserve"> </w:t>
+      </w:r>
+      <w:r>
+        <w:rPr>
+          <w:sz w:val="20"/>
+          <w:szCs w:val="20"/>
+        </w:rPr>
+        <w:t>조는</w:t>
+      </w:r>
+      <w:r>
+        <w:rPr>
+          <w:sz w:val="20"/>
+          <w:szCs w:val="20"/>
+        </w:rPr>
+        <w:t xml:space="preserve"> </w:t>
+      </w:r>
+      <w:r>
+        <w:rPr>
+          <w:sz w:val="20"/>
+          <w:szCs w:val="20"/>
+        </w:rPr>
+        <w:t>현재</w:t>
+      </w:r>
+      <w:r>
+        <w:rPr>
+          <w:sz w:val="20"/>
+          <w:szCs w:val="20"/>
+        </w:rPr>
+        <w:t xml:space="preserve"> </w:t>
+      </w:r>
+      <w:r>
+        <w:rPr>
+          <w:sz w:val="20"/>
+          <w:szCs w:val="20"/>
+        </w:rPr>
+        <w:t>모두</w:t>
+      </w:r>
+      <w:r>
+        <w:rPr>
+          <w:sz w:val="20"/>
+          <w:szCs w:val="20"/>
+        </w:rPr>
+        <w:t xml:space="preserve"> </w:t>
+      </w:r>
+      <w:r>
+        <w:rPr>
+          <w:sz w:val="20"/>
+          <w:szCs w:val="20"/>
+        </w:rPr>
+        <w:t>대학교</w:t>
+      </w:r>
+      <w:r>
+        <w:rPr>
+          <w:sz w:val="20"/>
+          <w:szCs w:val="20"/>
+        </w:rPr>
+        <w:t xml:space="preserve"> 2</w:t>
+      </w:r>
+      <w:r>
+        <w:rPr>
+          <w:sz w:val="20"/>
+          <w:szCs w:val="20"/>
+        </w:rPr>
+        <w:t>학년에</w:t>
+      </w:r>
+      <w:r>
+        <w:rPr>
+          <w:sz w:val="20"/>
+          <w:szCs w:val="20"/>
+        </w:rPr>
+        <w:t xml:space="preserve"> </w:t>
+      </w:r>
+      <w:r>
+        <w:rPr>
+          <w:sz w:val="20"/>
+          <w:szCs w:val="20"/>
+        </w:rPr>
+        <w:t>재학하고</w:t>
+      </w:r>
+      <w:r>
+        <w:rPr>
+          <w:sz w:val="20"/>
+          <w:szCs w:val="20"/>
+        </w:rPr>
+        <w:t xml:space="preserve"> </w:t>
+      </w:r>
+      <w:r>
+        <w:rPr>
+          <w:sz w:val="20"/>
+          <w:szCs w:val="20"/>
+        </w:rPr>
+        <w:t>있습니다</w:t>
+      </w:r>
+      <w:r>
+        <w:rPr>
+          <w:sz w:val="20"/>
+          <w:szCs w:val="20"/>
+        </w:rPr>
+        <w:t xml:space="preserve">. </w:t>
+      </w:r>
+      <w:r>
+        <w:rPr>
+          <w:sz w:val="20"/>
+          <w:szCs w:val="20"/>
+        </w:rPr>
+        <w:t>때문에</w:t>
+      </w:r>
+      <w:r>
+        <w:rPr>
+          <w:sz w:val="20"/>
+          <w:szCs w:val="20"/>
+        </w:rPr>
+        <w:t xml:space="preserve"> 2~3</w:t>
+      </w:r>
+      <w:r>
+        <w:rPr>
+          <w:sz w:val="20"/>
+          <w:szCs w:val="20"/>
+        </w:rPr>
+        <w:t>년</w:t>
+      </w:r>
+      <w:r>
+        <w:rPr>
+          <w:sz w:val="20"/>
+          <w:szCs w:val="20"/>
+        </w:rPr>
+        <w:t xml:space="preserve"> </w:t>
+      </w:r>
+      <w:r>
+        <w:rPr>
+          <w:sz w:val="20"/>
+          <w:szCs w:val="20"/>
+        </w:rPr>
+        <w:t>사이에</w:t>
+      </w:r>
+      <w:r>
+        <w:rPr>
+          <w:sz w:val="20"/>
+          <w:szCs w:val="20"/>
+        </w:rPr>
+        <w:t xml:space="preserve"> </w:t>
+      </w:r>
+      <w:r>
+        <w:rPr>
+          <w:sz w:val="20"/>
+          <w:szCs w:val="20"/>
+        </w:rPr>
+        <w:t>졸업을</w:t>
+      </w:r>
+      <w:r>
+        <w:rPr>
+          <w:sz w:val="20"/>
+          <w:szCs w:val="20"/>
+        </w:rPr>
+        <w:t xml:space="preserve"> </w:t>
+      </w:r>
+      <w:r>
+        <w:rPr>
+          <w:sz w:val="20"/>
+          <w:szCs w:val="20"/>
+        </w:rPr>
+        <w:t>하여</w:t>
+      </w:r>
+      <w:r>
+        <w:rPr>
+          <w:sz w:val="20"/>
+          <w:szCs w:val="20"/>
+        </w:rPr>
+        <w:t xml:space="preserve"> </w:t>
+      </w:r>
+      <w:r>
+        <w:rPr>
+          <w:sz w:val="20"/>
+          <w:szCs w:val="20"/>
+        </w:rPr>
+        <w:t>취직을</w:t>
+      </w:r>
+      <w:r>
+        <w:rPr>
+          <w:sz w:val="20"/>
+          <w:szCs w:val="20"/>
+        </w:rPr>
+        <w:t xml:space="preserve"> </w:t>
+      </w:r>
+      <w:r>
+        <w:rPr>
+          <w:sz w:val="20"/>
+          <w:szCs w:val="20"/>
+        </w:rPr>
+        <w:t>해야</w:t>
+      </w:r>
+      <w:r>
+        <w:rPr>
+          <w:sz w:val="20"/>
+          <w:szCs w:val="20"/>
+        </w:rPr>
+        <w:t xml:space="preserve"> </w:t>
+      </w:r>
+      <w:r>
+        <w:rPr>
+          <w:sz w:val="20"/>
+          <w:szCs w:val="20"/>
+        </w:rPr>
+        <w:t>하기에</w:t>
+      </w:r>
+      <w:r>
+        <w:rPr>
+          <w:sz w:val="20"/>
+          <w:szCs w:val="20"/>
+        </w:rPr>
+        <w:t xml:space="preserve"> </w:t>
+      </w:r>
+      <w:r>
+        <w:rPr>
+          <w:sz w:val="20"/>
+          <w:szCs w:val="20"/>
+        </w:rPr>
+        <w:t>취직을</w:t>
+      </w:r>
+      <w:r>
+        <w:rPr>
+          <w:sz w:val="20"/>
+          <w:szCs w:val="20"/>
+        </w:rPr>
+        <w:t xml:space="preserve"> </w:t>
+      </w:r>
+      <w:r>
+        <w:rPr>
+          <w:sz w:val="20"/>
+          <w:szCs w:val="20"/>
+        </w:rPr>
+        <w:t>할</w:t>
+      </w:r>
+      <w:r>
+        <w:rPr>
+          <w:sz w:val="20"/>
+          <w:szCs w:val="20"/>
+        </w:rPr>
+        <w:t xml:space="preserve"> </w:t>
+      </w:r>
+      <w:r>
+        <w:rPr>
+          <w:sz w:val="20"/>
+          <w:szCs w:val="20"/>
+        </w:rPr>
+        <w:t>때</w:t>
+      </w:r>
+      <w:r>
+        <w:rPr>
+          <w:sz w:val="20"/>
+          <w:szCs w:val="20"/>
+        </w:rPr>
+        <w:t xml:space="preserve"> </w:t>
+      </w:r>
+      <w:r>
+        <w:rPr>
+          <w:sz w:val="20"/>
+          <w:szCs w:val="20"/>
+        </w:rPr>
+        <w:t>가장</w:t>
+      </w:r>
+      <w:r>
+        <w:rPr>
+          <w:sz w:val="20"/>
+          <w:szCs w:val="20"/>
+        </w:rPr>
+        <w:t xml:space="preserve"> </w:t>
+      </w:r>
+      <w:r>
+        <w:rPr>
+          <w:sz w:val="20"/>
+          <w:szCs w:val="20"/>
+        </w:rPr>
+        <w:t>중요한</w:t>
+      </w:r>
+      <w:r>
+        <w:rPr>
+          <w:sz w:val="20"/>
+          <w:szCs w:val="20"/>
+        </w:rPr>
+        <w:t xml:space="preserve"> </w:t>
+      </w:r>
+      <w:r>
+        <w:rPr>
+          <w:sz w:val="20"/>
+          <w:szCs w:val="20"/>
+        </w:rPr>
+        <w:t>점이</w:t>
+      </w:r>
+      <w:r>
+        <w:rPr>
+          <w:sz w:val="20"/>
+          <w:szCs w:val="20"/>
+        </w:rPr>
+        <w:t xml:space="preserve"> </w:t>
+      </w:r>
+      <w:r>
+        <w:rPr>
+          <w:sz w:val="20"/>
+          <w:szCs w:val="20"/>
+        </w:rPr>
+        <w:t>무엇일까</w:t>
+      </w:r>
+      <w:r>
+        <w:rPr>
+          <w:sz w:val="20"/>
+          <w:szCs w:val="20"/>
+        </w:rPr>
+        <w:t xml:space="preserve"> </w:t>
+      </w:r>
+      <w:r>
+        <w:rPr>
+          <w:sz w:val="20"/>
+          <w:szCs w:val="20"/>
+        </w:rPr>
+        <w:t>하고</w:t>
+      </w:r>
+      <w:r>
+        <w:rPr>
+          <w:sz w:val="20"/>
+          <w:szCs w:val="20"/>
+        </w:rPr>
+        <w:t xml:space="preserve"> </w:t>
+      </w:r>
+      <w:r>
+        <w:rPr>
+          <w:sz w:val="20"/>
+          <w:szCs w:val="20"/>
+        </w:rPr>
+        <w:t>생각해봤습니다</w:t>
+      </w:r>
+      <w:r>
+        <w:rPr>
+          <w:sz w:val="20"/>
+          <w:szCs w:val="20"/>
+        </w:rPr>
+        <w:t xml:space="preserve">. </w:t>
+      </w:r>
+      <w:r>
+        <w:rPr>
+          <w:sz w:val="20"/>
+          <w:szCs w:val="20"/>
+        </w:rPr>
+        <w:t>그</w:t>
+      </w:r>
+      <w:r>
+        <w:rPr>
+          <w:sz w:val="20"/>
+          <w:szCs w:val="20"/>
+        </w:rPr>
+        <w:t xml:space="preserve"> </w:t>
+      </w:r>
+      <w:r>
+        <w:rPr>
+          <w:sz w:val="20"/>
+          <w:szCs w:val="20"/>
+        </w:rPr>
+        <w:t>결과</w:t>
+      </w:r>
+      <w:r>
+        <w:rPr>
+          <w:sz w:val="20"/>
+          <w:szCs w:val="20"/>
+        </w:rPr>
+        <w:t xml:space="preserve">, </w:t>
+      </w:r>
+      <w:r>
+        <w:rPr>
+          <w:sz w:val="20"/>
+          <w:szCs w:val="20"/>
+        </w:rPr>
+        <w:t>저희와</w:t>
+      </w:r>
+      <w:r>
+        <w:rPr>
+          <w:sz w:val="20"/>
+          <w:szCs w:val="20"/>
+        </w:rPr>
+        <w:t xml:space="preserve"> </w:t>
+      </w:r>
+      <w:r>
+        <w:rPr>
+          <w:sz w:val="20"/>
+          <w:szCs w:val="20"/>
+        </w:rPr>
+        <w:t>같은</w:t>
+      </w:r>
+      <w:r>
+        <w:rPr>
+          <w:sz w:val="20"/>
+          <w:szCs w:val="20"/>
+        </w:rPr>
+        <w:t xml:space="preserve"> </w:t>
+      </w:r>
+      <w:r>
+        <w:rPr>
+          <w:sz w:val="20"/>
+          <w:szCs w:val="20"/>
+        </w:rPr>
+        <w:t>학생들이</w:t>
+      </w:r>
+      <w:r>
+        <w:rPr>
+          <w:sz w:val="20"/>
+          <w:szCs w:val="20"/>
+        </w:rPr>
+        <w:t xml:space="preserve"> </w:t>
+      </w:r>
+      <w:r>
+        <w:rPr>
+          <w:sz w:val="20"/>
+          <w:szCs w:val="20"/>
+        </w:rPr>
+        <w:t>관심을</w:t>
+      </w:r>
+      <w:r>
+        <w:rPr>
+          <w:sz w:val="20"/>
+          <w:szCs w:val="20"/>
+        </w:rPr>
+        <w:t xml:space="preserve"> </w:t>
+      </w:r>
+      <w:r>
+        <w:rPr>
+          <w:sz w:val="20"/>
+          <w:szCs w:val="20"/>
+        </w:rPr>
+        <w:t>가질</w:t>
+      </w:r>
+      <w:r>
+        <w:rPr>
+          <w:sz w:val="20"/>
+          <w:szCs w:val="20"/>
+        </w:rPr>
+        <w:t xml:space="preserve"> </w:t>
+      </w:r>
+      <w:r>
+        <w:rPr>
+          <w:sz w:val="20"/>
+          <w:szCs w:val="20"/>
+        </w:rPr>
+        <w:t>만한</w:t>
+      </w:r>
+      <w:r>
+        <w:rPr>
+          <w:sz w:val="20"/>
+          <w:szCs w:val="20"/>
+        </w:rPr>
+        <w:t xml:space="preserve"> </w:t>
+      </w:r>
+      <w:r>
+        <w:rPr>
+          <w:sz w:val="20"/>
+          <w:szCs w:val="20"/>
+        </w:rPr>
+        <w:t>급여</w:t>
+      </w:r>
+      <w:r>
+        <w:rPr>
+          <w:sz w:val="20"/>
+          <w:szCs w:val="20"/>
+        </w:rPr>
+        <w:t xml:space="preserve">, </w:t>
+      </w:r>
+      <w:r>
+        <w:rPr>
+          <w:sz w:val="20"/>
+          <w:szCs w:val="20"/>
+        </w:rPr>
+        <w:t>만족도</w:t>
+      </w:r>
+      <w:r>
+        <w:rPr>
+          <w:sz w:val="20"/>
+          <w:szCs w:val="20"/>
+        </w:rPr>
+        <w:t xml:space="preserve">, </w:t>
+      </w:r>
+      <w:r>
+        <w:rPr>
+          <w:sz w:val="20"/>
+          <w:szCs w:val="20"/>
+        </w:rPr>
+        <w:t>취업률에</w:t>
+      </w:r>
+      <w:r>
+        <w:rPr>
+          <w:sz w:val="20"/>
+          <w:szCs w:val="20"/>
+        </w:rPr>
+        <w:t xml:space="preserve"> </w:t>
+      </w:r>
+      <w:r>
+        <w:rPr>
+          <w:sz w:val="20"/>
+          <w:szCs w:val="20"/>
+        </w:rPr>
+        <w:t>관한</w:t>
+      </w:r>
+      <w:r>
+        <w:rPr>
+          <w:sz w:val="20"/>
+          <w:szCs w:val="20"/>
+        </w:rPr>
+        <w:t xml:space="preserve"> </w:t>
+      </w:r>
+      <w:r>
+        <w:rPr>
+          <w:sz w:val="20"/>
+          <w:szCs w:val="20"/>
+        </w:rPr>
+        <w:t>데이터를</w:t>
+      </w:r>
+      <w:r>
+        <w:rPr>
+          <w:sz w:val="20"/>
+          <w:szCs w:val="20"/>
+        </w:rPr>
+        <w:t xml:space="preserve"> </w:t>
+      </w:r>
+      <w:r>
+        <w:rPr>
+          <w:sz w:val="20"/>
+          <w:szCs w:val="20"/>
+        </w:rPr>
+        <w:t>다뤄</w:t>
+      </w:r>
+      <w:r>
+        <w:rPr>
+          <w:sz w:val="20"/>
+          <w:szCs w:val="20"/>
+        </w:rPr>
+        <w:t xml:space="preserve"> </w:t>
+      </w:r>
+      <w:r>
+        <w:rPr>
+          <w:sz w:val="20"/>
+          <w:szCs w:val="20"/>
+        </w:rPr>
+        <w:t>보기로</w:t>
+      </w:r>
+      <w:r>
+        <w:rPr>
+          <w:sz w:val="20"/>
+          <w:szCs w:val="20"/>
+        </w:rPr>
+        <w:t xml:space="preserve"> </w:t>
+      </w:r>
+      <w:r>
+        <w:rPr>
+          <w:sz w:val="20"/>
+          <w:szCs w:val="20"/>
+        </w:rPr>
+        <w:t>결정했습니다</w:t>
+      </w:r>
+      <w:r>
+        <w:rPr>
+          <w:sz w:val="20"/>
+          <w:szCs w:val="20"/>
+        </w:rPr>
+        <w:t xml:space="preserve">. </w:t>
       </w:r>
     </w:p>
     <w:p>
@@ -209,7 +1100,1029 @@
           <w:sz w:val="20"/>
           <w:szCs w:val="20"/>
         </w:rPr>
-        <w:t xml:space="preserve"> 그래서 2018년~ 2019년 동안의 전국 모든 대학교의 학과들, 그리고 그 졸업생들의 종합되어 있는 급여, 만족도, 취업률 데이터를 찾아서 시각화를 해보려고 합니다. 이러한 데이터를 찾아본 후 저희는 임금 수준에 따른 만족도와 학과 별 취업률 현황 등의 정보가 궁금했습니다. 그래서 만족도 데이터, 취업률 데이터, 임금 데이터 이 세가지 데이터를 비교 분석하여 그 관련성에 대해 중점적으로 알아보고자 합니다. 이 데이터들에 대한 분석과 시각화가 잘 된다면, 대학생들이나 청소년들이 직업을 결정하는 데에 조금이라도 더 도움이 될 것이라고 생각합니다. </w:t>
+        <w:t xml:space="preserve"> </w:t>
+      </w:r>
+      <w:r>
+        <w:rPr>
+          <w:sz w:val="20"/>
+          <w:szCs w:val="20"/>
+        </w:rPr>
+        <w:t>그래서</w:t>
+      </w:r>
+      <w:r>
+        <w:rPr>
+          <w:sz w:val="20"/>
+          <w:szCs w:val="20"/>
+        </w:rPr>
+        <w:t xml:space="preserve"> 2018</w:t>
+      </w:r>
+      <w:r>
+        <w:rPr>
+          <w:sz w:val="20"/>
+          <w:szCs w:val="20"/>
+        </w:rPr>
+        <w:t>년</w:t>
+      </w:r>
+      <w:r>
+        <w:rPr>
+          <w:sz w:val="20"/>
+          <w:szCs w:val="20"/>
+        </w:rPr>
+        <w:t>~ 2019</w:t>
+      </w:r>
+      <w:r>
+        <w:rPr>
+          <w:sz w:val="20"/>
+          <w:szCs w:val="20"/>
+        </w:rPr>
+        <w:t>년</w:t>
+      </w:r>
+      <w:r>
+        <w:rPr>
+          <w:sz w:val="20"/>
+          <w:szCs w:val="20"/>
+        </w:rPr>
+        <w:t xml:space="preserve"> </w:t>
+      </w:r>
+      <w:r>
+        <w:rPr>
+          <w:sz w:val="20"/>
+          <w:szCs w:val="20"/>
+        </w:rPr>
+        <w:t>동안의</w:t>
+      </w:r>
+      <w:r>
+        <w:rPr>
+          <w:sz w:val="20"/>
+          <w:szCs w:val="20"/>
+        </w:rPr>
+        <w:t xml:space="preserve"> </w:t>
+      </w:r>
+      <w:r>
+        <w:rPr>
+          <w:sz w:val="20"/>
+          <w:szCs w:val="20"/>
+        </w:rPr>
+        <w:t>전국</w:t>
+      </w:r>
+      <w:r>
+        <w:rPr>
+          <w:sz w:val="20"/>
+          <w:szCs w:val="20"/>
+        </w:rPr>
+        <w:t xml:space="preserve"> </w:t>
+      </w:r>
+      <w:r>
+        <w:rPr>
+          <w:sz w:val="20"/>
+          <w:szCs w:val="20"/>
+        </w:rPr>
+        <w:t>모든</w:t>
+      </w:r>
+      <w:r>
+        <w:rPr>
+          <w:sz w:val="20"/>
+          <w:szCs w:val="20"/>
+        </w:rPr>
+        <w:t xml:space="preserve"> </w:t>
+      </w:r>
+      <w:r>
+        <w:rPr>
+          <w:sz w:val="20"/>
+          <w:szCs w:val="20"/>
+        </w:rPr>
+        <w:t>대학교의</w:t>
+      </w:r>
+      <w:r>
+        <w:rPr>
+          <w:sz w:val="20"/>
+          <w:szCs w:val="20"/>
+        </w:rPr>
+        <w:t xml:space="preserve"> </w:t>
+      </w:r>
+      <w:r>
+        <w:rPr>
+          <w:sz w:val="20"/>
+          <w:szCs w:val="20"/>
+        </w:rPr>
+        <w:t>학과들</w:t>
+      </w:r>
+      <w:r>
+        <w:rPr>
+          <w:sz w:val="20"/>
+          <w:szCs w:val="20"/>
+        </w:rPr>
+        <w:t xml:space="preserve">, </w:t>
+      </w:r>
+      <w:r>
+        <w:rPr>
+          <w:sz w:val="20"/>
+          <w:szCs w:val="20"/>
+        </w:rPr>
+        <w:t>그리고</w:t>
+      </w:r>
+      <w:r>
+        <w:rPr>
+          <w:sz w:val="20"/>
+          <w:szCs w:val="20"/>
+        </w:rPr>
+        <w:t xml:space="preserve"> </w:t>
+      </w:r>
+      <w:r>
+        <w:rPr>
+          <w:sz w:val="20"/>
+          <w:szCs w:val="20"/>
+        </w:rPr>
+        <w:t>그</w:t>
+      </w:r>
+      <w:r>
+        <w:rPr>
+          <w:sz w:val="20"/>
+          <w:szCs w:val="20"/>
+        </w:rPr>
+        <w:t xml:space="preserve"> </w:t>
+      </w:r>
+      <w:r>
+        <w:rPr>
+          <w:sz w:val="20"/>
+          <w:szCs w:val="20"/>
+        </w:rPr>
+        <w:t>졸업생들의</w:t>
+      </w:r>
+      <w:r>
+        <w:rPr>
+          <w:sz w:val="20"/>
+          <w:szCs w:val="20"/>
+        </w:rPr>
+        <w:t xml:space="preserve"> </w:t>
+      </w:r>
+      <w:r>
+        <w:rPr>
+          <w:sz w:val="20"/>
+          <w:szCs w:val="20"/>
+        </w:rPr>
+        <w:t>종합되어</w:t>
+      </w:r>
+      <w:r>
+        <w:rPr>
+          <w:sz w:val="20"/>
+          <w:szCs w:val="20"/>
+        </w:rPr>
+        <w:t xml:space="preserve"> </w:t>
+      </w:r>
+      <w:r>
+        <w:rPr>
+          <w:sz w:val="20"/>
+          <w:szCs w:val="20"/>
+        </w:rPr>
+        <w:t>있는</w:t>
+      </w:r>
+      <w:r>
+        <w:rPr>
+          <w:sz w:val="20"/>
+          <w:szCs w:val="20"/>
+        </w:rPr>
+        <w:t xml:space="preserve"> </w:t>
+      </w:r>
+      <w:r>
+        <w:rPr>
+          <w:sz w:val="20"/>
+          <w:szCs w:val="20"/>
+        </w:rPr>
+        <w:t>급여</w:t>
+      </w:r>
+      <w:r>
+        <w:rPr>
+          <w:sz w:val="20"/>
+          <w:szCs w:val="20"/>
+        </w:rPr>
+        <w:t xml:space="preserve">, </w:t>
+      </w:r>
+      <w:r>
+        <w:rPr>
+          <w:sz w:val="20"/>
+          <w:szCs w:val="20"/>
+        </w:rPr>
+        <w:t>만족도</w:t>
+      </w:r>
+      <w:r>
+        <w:rPr>
+          <w:sz w:val="20"/>
+          <w:szCs w:val="20"/>
+        </w:rPr>
+        <w:t xml:space="preserve">, </w:t>
+      </w:r>
+      <w:r>
+        <w:rPr>
+          <w:sz w:val="20"/>
+          <w:szCs w:val="20"/>
+        </w:rPr>
+        <w:t>취업률</w:t>
+      </w:r>
+      <w:r>
+        <w:rPr>
+          <w:sz w:val="20"/>
+          <w:szCs w:val="20"/>
+        </w:rPr>
+        <w:t xml:space="preserve"> </w:t>
+      </w:r>
+      <w:r>
+        <w:rPr>
+          <w:sz w:val="20"/>
+          <w:szCs w:val="20"/>
+        </w:rPr>
+        <w:t>데이터를</w:t>
+      </w:r>
+      <w:r>
+        <w:rPr>
+          <w:sz w:val="20"/>
+          <w:szCs w:val="20"/>
+        </w:rPr>
+        <w:t xml:space="preserve"> </w:t>
+      </w:r>
+      <w:r>
+        <w:rPr>
+          <w:sz w:val="20"/>
+          <w:szCs w:val="20"/>
+        </w:rPr>
+        <w:t>찾아서</w:t>
+      </w:r>
+      <w:r>
+        <w:rPr>
+          <w:sz w:val="20"/>
+          <w:szCs w:val="20"/>
+        </w:rPr>
+        <w:t xml:space="preserve"> </w:t>
+      </w:r>
+      <w:r>
+        <w:rPr>
+          <w:sz w:val="20"/>
+          <w:szCs w:val="20"/>
+        </w:rPr>
+        <w:t>시각화를</w:t>
+      </w:r>
+      <w:r>
+        <w:rPr>
+          <w:sz w:val="20"/>
+          <w:szCs w:val="20"/>
+        </w:rPr>
+        <w:t xml:space="preserve"> </w:t>
+      </w:r>
+      <w:r>
+        <w:rPr>
+          <w:sz w:val="20"/>
+          <w:szCs w:val="20"/>
+        </w:rPr>
+        <w:t>해보려고</w:t>
+      </w:r>
+      <w:r>
+        <w:rPr>
+          <w:sz w:val="20"/>
+          <w:szCs w:val="20"/>
+        </w:rPr>
+        <w:t xml:space="preserve"> </w:t>
+      </w:r>
+      <w:r>
+        <w:rPr>
+          <w:sz w:val="20"/>
+          <w:szCs w:val="20"/>
+        </w:rPr>
+        <w:t>합니다</w:t>
+      </w:r>
+      <w:r>
+        <w:rPr>
+          <w:sz w:val="20"/>
+          <w:szCs w:val="20"/>
+        </w:rPr>
+        <w:t xml:space="preserve">. </w:t>
+      </w:r>
+      <w:r>
+        <w:rPr>
+          <w:sz w:val="20"/>
+          <w:szCs w:val="20"/>
+        </w:rPr>
+        <w:t>이러한</w:t>
+      </w:r>
+      <w:r>
+        <w:rPr>
+          <w:sz w:val="20"/>
+          <w:szCs w:val="20"/>
+        </w:rPr>
+        <w:t xml:space="preserve"> </w:t>
+      </w:r>
+      <w:r>
+        <w:rPr>
+          <w:sz w:val="20"/>
+          <w:szCs w:val="20"/>
+        </w:rPr>
+        <w:t>데이터를</w:t>
+      </w:r>
+      <w:r>
+        <w:rPr>
+          <w:sz w:val="20"/>
+          <w:szCs w:val="20"/>
+        </w:rPr>
+        <w:t xml:space="preserve"> </w:t>
+      </w:r>
+      <w:r>
+        <w:rPr>
+          <w:sz w:val="20"/>
+          <w:szCs w:val="20"/>
+        </w:rPr>
+        <w:t>찾아본</w:t>
+      </w:r>
+      <w:r>
+        <w:rPr>
+          <w:sz w:val="20"/>
+          <w:szCs w:val="20"/>
+        </w:rPr>
+        <w:t xml:space="preserve"> </w:t>
+      </w:r>
+      <w:r>
+        <w:rPr>
+          <w:sz w:val="20"/>
+          <w:szCs w:val="20"/>
+        </w:rPr>
+        <w:t>후</w:t>
+      </w:r>
+      <w:r>
+        <w:rPr>
+          <w:sz w:val="20"/>
+          <w:szCs w:val="20"/>
+        </w:rPr>
+        <w:t xml:space="preserve"> </w:t>
+      </w:r>
+      <w:r>
+        <w:rPr>
+          <w:sz w:val="20"/>
+          <w:szCs w:val="20"/>
+        </w:rPr>
+        <w:t>저희는</w:t>
+      </w:r>
+      <w:r>
+        <w:rPr>
+          <w:sz w:val="20"/>
+          <w:szCs w:val="20"/>
+        </w:rPr>
+        <w:t xml:space="preserve"> </w:t>
+      </w:r>
+      <w:r>
+        <w:rPr>
+          <w:sz w:val="20"/>
+          <w:szCs w:val="20"/>
+        </w:rPr>
+        <w:t>임금</w:t>
+      </w:r>
+      <w:r>
+        <w:rPr>
+          <w:sz w:val="20"/>
+          <w:szCs w:val="20"/>
+        </w:rPr>
+        <w:t xml:space="preserve"> </w:t>
+      </w:r>
+      <w:r>
+        <w:rPr>
+          <w:sz w:val="20"/>
+          <w:szCs w:val="20"/>
+        </w:rPr>
+        <w:t>수준에</w:t>
+      </w:r>
+      <w:r>
+        <w:rPr>
+          <w:sz w:val="20"/>
+          <w:szCs w:val="20"/>
+        </w:rPr>
+        <w:t xml:space="preserve"> </w:t>
+      </w:r>
+      <w:r>
+        <w:rPr>
+          <w:sz w:val="20"/>
+          <w:szCs w:val="20"/>
+        </w:rPr>
+        <w:t>따른</w:t>
+      </w:r>
+      <w:r>
+        <w:rPr>
+          <w:sz w:val="20"/>
+          <w:szCs w:val="20"/>
+        </w:rPr>
+        <w:t xml:space="preserve"> </w:t>
+      </w:r>
+      <w:r>
+        <w:rPr>
+          <w:sz w:val="20"/>
+          <w:szCs w:val="20"/>
+        </w:rPr>
+        <w:t>만족도와</w:t>
+      </w:r>
+      <w:r>
+        <w:rPr>
+          <w:sz w:val="20"/>
+          <w:szCs w:val="20"/>
+        </w:rPr>
+        <w:t xml:space="preserve"> </w:t>
+      </w:r>
+      <w:r>
+        <w:rPr>
+          <w:sz w:val="20"/>
+          <w:szCs w:val="20"/>
+        </w:rPr>
+        <w:t>학과</w:t>
+      </w:r>
+      <w:r>
+        <w:rPr>
+          <w:sz w:val="20"/>
+          <w:szCs w:val="20"/>
+        </w:rPr>
+        <w:t xml:space="preserve"> </w:t>
+      </w:r>
+      <w:r>
+        <w:rPr>
+          <w:sz w:val="20"/>
+          <w:szCs w:val="20"/>
+        </w:rPr>
+        <w:t>별</w:t>
+      </w:r>
+      <w:r>
+        <w:rPr>
+          <w:sz w:val="20"/>
+          <w:szCs w:val="20"/>
+        </w:rPr>
+        <w:t xml:space="preserve"> </w:t>
+      </w:r>
+      <w:r>
+        <w:rPr>
+          <w:sz w:val="20"/>
+          <w:szCs w:val="20"/>
+        </w:rPr>
+        <w:t>취업률</w:t>
+      </w:r>
+      <w:r>
+        <w:rPr>
+          <w:sz w:val="20"/>
+          <w:szCs w:val="20"/>
+        </w:rPr>
+        <w:t xml:space="preserve"> </w:t>
+      </w:r>
+      <w:r>
+        <w:rPr>
+          <w:sz w:val="20"/>
+          <w:szCs w:val="20"/>
+        </w:rPr>
+        <w:t>현황</w:t>
+      </w:r>
+      <w:r>
+        <w:rPr>
+          <w:sz w:val="20"/>
+          <w:szCs w:val="20"/>
+        </w:rPr>
+        <w:t xml:space="preserve"> </w:t>
+      </w:r>
+      <w:r>
+        <w:rPr>
+          <w:sz w:val="20"/>
+          <w:szCs w:val="20"/>
+        </w:rPr>
+        <w:t>등의</w:t>
+      </w:r>
+      <w:r>
+        <w:rPr>
+          <w:sz w:val="20"/>
+          <w:szCs w:val="20"/>
+        </w:rPr>
+        <w:t xml:space="preserve"> </w:t>
+      </w:r>
+      <w:r>
+        <w:rPr>
+          <w:sz w:val="20"/>
+          <w:szCs w:val="20"/>
+        </w:rPr>
+        <w:t>정보가</w:t>
+      </w:r>
+      <w:r>
+        <w:rPr>
+          <w:sz w:val="20"/>
+          <w:szCs w:val="20"/>
+        </w:rPr>
+        <w:t xml:space="preserve"> </w:t>
+      </w:r>
+      <w:r>
+        <w:rPr>
+          <w:sz w:val="20"/>
+          <w:szCs w:val="20"/>
+        </w:rPr>
+        <w:t>궁금했습니다</w:t>
+      </w:r>
+      <w:r>
+        <w:rPr>
+          <w:sz w:val="20"/>
+          <w:szCs w:val="20"/>
+        </w:rPr>
+        <w:t xml:space="preserve">. </w:t>
+      </w:r>
+      <w:r>
+        <w:rPr>
+          <w:sz w:val="20"/>
+          <w:szCs w:val="20"/>
+        </w:rPr>
+        <w:t>그래서</w:t>
+      </w:r>
+      <w:r>
+        <w:rPr>
+          <w:sz w:val="20"/>
+          <w:szCs w:val="20"/>
+        </w:rPr>
+        <w:t xml:space="preserve"> </w:t>
+      </w:r>
+      <w:r>
+        <w:rPr>
+          <w:sz w:val="20"/>
+          <w:szCs w:val="20"/>
+        </w:rPr>
+        <w:t>만족도</w:t>
+      </w:r>
+      <w:r>
+        <w:rPr>
+          <w:sz w:val="20"/>
+          <w:szCs w:val="20"/>
+        </w:rPr>
+        <w:t xml:space="preserve"> </w:t>
+      </w:r>
+      <w:r>
+        <w:rPr>
+          <w:sz w:val="20"/>
+          <w:szCs w:val="20"/>
+        </w:rPr>
+        <w:t>데이터</w:t>
+      </w:r>
+      <w:r>
+        <w:rPr>
+          <w:sz w:val="20"/>
+          <w:szCs w:val="20"/>
+        </w:rPr>
+        <w:t xml:space="preserve">, </w:t>
+      </w:r>
+      <w:r>
+        <w:rPr>
+          <w:sz w:val="20"/>
+          <w:szCs w:val="20"/>
+        </w:rPr>
+        <w:t>취업률</w:t>
+      </w:r>
+      <w:r>
+        <w:rPr>
+          <w:sz w:val="20"/>
+          <w:szCs w:val="20"/>
+        </w:rPr>
+        <w:t xml:space="preserve"> </w:t>
+      </w:r>
+      <w:r>
+        <w:rPr>
+          <w:sz w:val="20"/>
+          <w:szCs w:val="20"/>
+        </w:rPr>
+        <w:t>데이터</w:t>
+      </w:r>
+      <w:r>
+        <w:rPr>
+          <w:sz w:val="20"/>
+          <w:szCs w:val="20"/>
+        </w:rPr>
+        <w:t xml:space="preserve">, </w:t>
+      </w:r>
+      <w:r>
+        <w:rPr>
+          <w:sz w:val="20"/>
+          <w:szCs w:val="20"/>
+        </w:rPr>
+        <w:t>임금</w:t>
+      </w:r>
+      <w:r>
+        <w:rPr>
+          <w:sz w:val="20"/>
+          <w:szCs w:val="20"/>
+        </w:rPr>
+        <w:t xml:space="preserve"> </w:t>
+      </w:r>
+      <w:r>
+        <w:rPr>
+          <w:sz w:val="20"/>
+          <w:szCs w:val="20"/>
+        </w:rPr>
+        <w:t>데이터</w:t>
+      </w:r>
+      <w:r>
+        <w:rPr>
+          <w:sz w:val="20"/>
+          <w:szCs w:val="20"/>
+        </w:rPr>
+        <w:t xml:space="preserve"> </w:t>
+      </w:r>
+      <w:r>
+        <w:rPr>
+          <w:sz w:val="20"/>
+          <w:szCs w:val="20"/>
+        </w:rPr>
+        <w:t>이</w:t>
+      </w:r>
+      <w:r>
+        <w:rPr>
+          <w:sz w:val="20"/>
+          <w:szCs w:val="20"/>
+        </w:rPr>
+        <w:t xml:space="preserve"> </w:t>
+      </w:r>
+      <w:r>
+        <w:rPr>
+          <w:sz w:val="20"/>
+          <w:szCs w:val="20"/>
+        </w:rPr>
+        <w:t>세가지</w:t>
+      </w:r>
+      <w:r>
+        <w:rPr>
+          <w:sz w:val="20"/>
+          <w:szCs w:val="20"/>
+        </w:rPr>
+        <w:t xml:space="preserve"> </w:t>
+      </w:r>
+      <w:r>
+        <w:rPr>
+          <w:sz w:val="20"/>
+          <w:szCs w:val="20"/>
+        </w:rPr>
+        <w:t>데이터를</w:t>
+      </w:r>
+      <w:r>
+        <w:rPr>
+          <w:sz w:val="20"/>
+          <w:szCs w:val="20"/>
+        </w:rPr>
+        <w:t xml:space="preserve"> </w:t>
+      </w:r>
+      <w:r>
+        <w:rPr>
+          <w:sz w:val="20"/>
+          <w:szCs w:val="20"/>
+        </w:rPr>
+        <w:t>비교</w:t>
+      </w:r>
+      <w:r>
+        <w:rPr>
+          <w:sz w:val="20"/>
+          <w:szCs w:val="20"/>
+        </w:rPr>
+        <w:t xml:space="preserve"> </w:t>
+      </w:r>
+      <w:r>
+        <w:rPr>
+          <w:sz w:val="20"/>
+          <w:szCs w:val="20"/>
+        </w:rPr>
+        <w:t>분석하여</w:t>
+      </w:r>
+      <w:r>
+        <w:rPr>
+          <w:sz w:val="20"/>
+          <w:szCs w:val="20"/>
+        </w:rPr>
+        <w:t xml:space="preserve"> </w:t>
+      </w:r>
+      <w:r>
+        <w:rPr>
+          <w:sz w:val="20"/>
+          <w:szCs w:val="20"/>
+        </w:rPr>
+        <w:t>그</w:t>
+      </w:r>
+      <w:r>
+        <w:rPr>
+          <w:sz w:val="20"/>
+          <w:szCs w:val="20"/>
+        </w:rPr>
+        <w:t xml:space="preserve"> </w:t>
+      </w:r>
+      <w:r>
+        <w:rPr>
+          <w:sz w:val="20"/>
+          <w:szCs w:val="20"/>
+        </w:rPr>
+        <w:t>관련성에</w:t>
+      </w:r>
+      <w:r>
+        <w:rPr>
+          <w:sz w:val="20"/>
+          <w:szCs w:val="20"/>
+        </w:rPr>
+        <w:t xml:space="preserve"> </w:t>
+      </w:r>
+      <w:r>
+        <w:rPr>
+          <w:sz w:val="20"/>
+          <w:szCs w:val="20"/>
+        </w:rPr>
+        <w:t>대해</w:t>
+      </w:r>
+      <w:r>
+        <w:rPr>
+          <w:sz w:val="20"/>
+          <w:szCs w:val="20"/>
+        </w:rPr>
+        <w:t xml:space="preserve"> </w:t>
+      </w:r>
+      <w:r>
+        <w:rPr>
+          <w:sz w:val="20"/>
+          <w:szCs w:val="20"/>
+        </w:rPr>
+        <w:t>중점적으로</w:t>
+      </w:r>
+      <w:r>
+        <w:rPr>
+          <w:sz w:val="20"/>
+          <w:szCs w:val="20"/>
+        </w:rPr>
+        <w:t xml:space="preserve"> </w:t>
+      </w:r>
+      <w:r>
+        <w:rPr>
+          <w:sz w:val="20"/>
+          <w:szCs w:val="20"/>
+        </w:rPr>
+        <w:t>알아보고자</w:t>
+      </w:r>
+      <w:r>
+        <w:rPr>
+          <w:sz w:val="20"/>
+          <w:szCs w:val="20"/>
+        </w:rPr>
+        <w:t xml:space="preserve"> </w:t>
+      </w:r>
+      <w:r>
+        <w:rPr>
+          <w:sz w:val="20"/>
+          <w:szCs w:val="20"/>
+        </w:rPr>
+        <w:t>합니다</w:t>
+      </w:r>
+      <w:r>
+        <w:rPr>
+          <w:sz w:val="20"/>
+          <w:szCs w:val="20"/>
+        </w:rPr>
+        <w:t xml:space="preserve">. </w:t>
+      </w:r>
+      <w:r>
+        <w:rPr>
+          <w:sz w:val="20"/>
+          <w:szCs w:val="20"/>
+        </w:rPr>
+        <w:t>이</w:t>
+      </w:r>
+      <w:r>
+        <w:rPr>
+          <w:sz w:val="20"/>
+          <w:szCs w:val="20"/>
+        </w:rPr>
+        <w:t xml:space="preserve"> </w:t>
+      </w:r>
+      <w:r>
+        <w:rPr>
+          <w:sz w:val="20"/>
+          <w:szCs w:val="20"/>
+        </w:rPr>
+        <w:t>데이터들에</w:t>
+      </w:r>
+      <w:r>
+        <w:rPr>
+          <w:sz w:val="20"/>
+          <w:szCs w:val="20"/>
+        </w:rPr>
+        <w:t xml:space="preserve"> </w:t>
+      </w:r>
+      <w:r>
+        <w:rPr>
+          <w:sz w:val="20"/>
+          <w:szCs w:val="20"/>
+        </w:rPr>
+        <w:t>대한</w:t>
+      </w:r>
+      <w:r>
+        <w:rPr>
+          <w:sz w:val="20"/>
+          <w:szCs w:val="20"/>
+        </w:rPr>
+        <w:t xml:space="preserve"> </w:t>
+      </w:r>
+      <w:r>
+        <w:rPr>
+          <w:sz w:val="20"/>
+          <w:szCs w:val="20"/>
+        </w:rPr>
+        <w:t>분석과</w:t>
+      </w:r>
+      <w:r>
+        <w:rPr>
+          <w:sz w:val="20"/>
+          <w:szCs w:val="20"/>
+        </w:rPr>
+        <w:t xml:space="preserve"> </w:t>
+      </w:r>
+      <w:r>
+        <w:rPr>
+          <w:sz w:val="20"/>
+          <w:szCs w:val="20"/>
+        </w:rPr>
+        <w:t>시각화가</w:t>
+      </w:r>
+      <w:r>
+        <w:rPr>
+          <w:sz w:val="20"/>
+          <w:szCs w:val="20"/>
+        </w:rPr>
+        <w:t xml:space="preserve"> </w:t>
+      </w:r>
+      <w:r>
+        <w:rPr>
+          <w:sz w:val="20"/>
+          <w:szCs w:val="20"/>
+        </w:rPr>
+        <w:t>잘</w:t>
+      </w:r>
+      <w:r>
+        <w:rPr>
+          <w:sz w:val="20"/>
+          <w:szCs w:val="20"/>
+        </w:rPr>
+        <w:t xml:space="preserve"> </w:t>
+      </w:r>
+      <w:r>
+        <w:rPr>
+          <w:sz w:val="20"/>
+          <w:szCs w:val="20"/>
+        </w:rPr>
+        <w:t>된다면</w:t>
+      </w:r>
+      <w:r>
+        <w:rPr>
+          <w:sz w:val="20"/>
+          <w:szCs w:val="20"/>
+        </w:rPr>
+        <w:t xml:space="preserve">, </w:t>
+      </w:r>
+      <w:r>
+        <w:rPr>
+          <w:sz w:val="20"/>
+          <w:szCs w:val="20"/>
+        </w:rPr>
+        <w:t>대학생들이나</w:t>
+      </w:r>
+      <w:r>
+        <w:rPr>
+          <w:sz w:val="20"/>
+          <w:szCs w:val="20"/>
+        </w:rPr>
+        <w:t xml:space="preserve"> </w:t>
+      </w:r>
+      <w:r>
+        <w:rPr>
+          <w:sz w:val="20"/>
+          <w:szCs w:val="20"/>
+        </w:rPr>
+        <w:t>청소년들이</w:t>
+      </w:r>
+      <w:r>
+        <w:rPr>
+          <w:sz w:val="20"/>
+          <w:szCs w:val="20"/>
+        </w:rPr>
+        <w:t xml:space="preserve"> </w:t>
+      </w:r>
+      <w:r>
+        <w:rPr>
+          <w:sz w:val="20"/>
+          <w:szCs w:val="20"/>
+        </w:rPr>
+        <w:t>직업을</w:t>
+      </w:r>
+      <w:r>
+        <w:rPr>
+          <w:sz w:val="20"/>
+          <w:szCs w:val="20"/>
+        </w:rPr>
+        <w:t xml:space="preserve"> </w:t>
+      </w:r>
+      <w:r>
+        <w:rPr>
+          <w:sz w:val="20"/>
+          <w:szCs w:val="20"/>
+        </w:rPr>
+        <w:t>결정하는</w:t>
+      </w:r>
+      <w:r>
+        <w:rPr>
+          <w:sz w:val="20"/>
+          <w:szCs w:val="20"/>
+        </w:rPr>
+        <w:t xml:space="preserve"> </w:t>
+      </w:r>
+      <w:r>
+        <w:rPr>
+          <w:sz w:val="20"/>
+          <w:szCs w:val="20"/>
+        </w:rPr>
+        <w:t>데에</w:t>
+      </w:r>
+      <w:r>
+        <w:rPr>
+          <w:sz w:val="20"/>
+          <w:szCs w:val="20"/>
+        </w:rPr>
+        <w:t xml:space="preserve"> </w:t>
+      </w:r>
+      <w:r>
+        <w:rPr>
+          <w:sz w:val="20"/>
+          <w:szCs w:val="20"/>
+        </w:rPr>
+        <w:t>조금이라도</w:t>
+      </w:r>
+      <w:r>
+        <w:rPr>
+          <w:sz w:val="20"/>
+          <w:szCs w:val="20"/>
+        </w:rPr>
+        <w:t xml:space="preserve"> </w:t>
+      </w:r>
+      <w:r>
+        <w:rPr>
+          <w:sz w:val="20"/>
+          <w:szCs w:val="20"/>
+        </w:rPr>
+        <w:t>더</w:t>
+      </w:r>
+      <w:r>
+        <w:rPr>
+          <w:sz w:val="20"/>
+          <w:szCs w:val="20"/>
+        </w:rPr>
+        <w:t xml:space="preserve"> </w:t>
+      </w:r>
+      <w:r>
+        <w:rPr>
+          <w:sz w:val="20"/>
+          <w:szCs w:val="20"/>
+        </w:rPr>
+        <w:t>도움이</w:t>
+      </w:r>
+      <w:r>
+        <w:rPr>
+          <w:sz w:val="20"/>
+          <w:szCs w:val="20"/>
+        </w:rPr>
+        <w:t xml:space="preserve"> </w:t>
+      </w:r>
+      <w:r>
+        <w:rPr>
+          <w:sz w:val="20"/>
+          <w:szCs w:val="20"/>
+        </w:rPr>
+        <w:t>될</w:t>
+      </w:r>
+      <w:r>
+        <w:rPr>
+          <w:sz w:val="20"/>
+          <w:szCs w:val="20"/>
+        </w:rPr>
+        <w:t xml:space="preserve"> </w:t>
+      </w:r>
+      <w:r>
+        <w:rPr>
+          <w:sz w:val="20"/>
+          <w:szCs w:val="20"/>
+        </w:rPr>
+        <w:t>것이라고</w:t>
+      </w:r>
+      <w:r>
+        <w:rPr>
+          <w:sz w:val="20"/>
+          <w:szCs w:val="20"/>
+        </w:rPr>
+        <w:t xml:space="preserve"> </w:t>
+      </w:r>
+      <w:r>
+        <w:rPr>
+          <w:sz w:val="20"/>
+          <w:szCs w:val="20"/>
+        </w:rPr>
+        <w:t>생각합니다</w:t>
+      </w:r>
+      <w:r>
+        <w:rPr>
+          <w:sz w:val="20"/>
+          <w:szCs w:val="20"/>
+        </w:rPr>
+        <w:t xml:space="preserve">. </w:t>
       </w:r>
     </w:p>
     <w:p/>
@@ -249,7 +2162,159 @@
           <w:sz w:val="20"/>
           <w:szCs w:val="20"/>
         </w:rPr>
-        <w:t>2018년과 2019년의 학과 별 임금 데이터를 비교한 것을 토대로 시각화</w:t>
+        <w:t>2018</w:t>
+      </w:r>
+      <w:r>
+        <w:rPr>
+          <w:color w:val="000000"/>
+          <w:sz w:val="20"/>
+          <w:szCs w:val="20"/>
+        </w:rPr>
+        <w:t>년과</w:t>
+      </w:r>
+      <w:r>
+        <w:rPr>
+          <w:color w:val="000000"/>
+          <w:sz w:val="20"/>
+          <w:szCs w:val="20"/>
+        </w:rPr>
+        <w:t xml:space="preserve"> 2019</w:t>
+      </w:r>
+      <w:r>
+        <w:rPr>
+          <w:color w:val="000000"/>
+          <w:sz w:val="20"/>
+          <w:szCs w:val="20"/>
+        </w:rPr>
+        <w:t>년의</w:t>
+      </w:r>
+      <w:r>
+        <w:rPr>
+          <w:color w:val="000000"/>
+          <w:sz w:val="20"/>
+          <w:szCs w:val="20"/>
+        </w:rPr>
+        <w:t xml:space="preserve"> </w:t>
+      </w:r>
+      <w:r>
+        <w:rPr>
+          <w:color w:val="000000"/>
+          <w:sz w:val="20"/>
+          <w:szCs w:val="20"/>
+        </w:rPr>
+        <w:t>학과</w:t>
+      </w:r>
+      <w:r>
+        <w:rPr>
+          <w:color w:val="000000"/>
+          <w:sz w:val="20"/>
+          <w:szCs w:val="20"/>
+        </w:rPr>
+        <w:t xml:space="preserve"> </w:t>
+      </w:r>
+      <w:r>
+        <w:rPr>
+          <w:color w:val="000000"/>
+          <w:sz w:val="20"/>
+          <w:szCs w:val="20"/>
+        </w:rPr>
+        <w:t>별</w:t>
+      </w:r>
+      <w:r>
+        <w:rPr>
+          <w:color w:val="000000"/>
+          <w:sz w:val="20"/>
+          <w:szCs w:val="20"/>
+        </w:rPr>
+        <w:t xml:space="preserve"> </w:t>
+      </w:r>
+      <w:r>
+        <w:rPr>
+          <w:color w:val="000000"/>
+          <w:sz w:val="20"/>
+          <w:szCs w:val="20"/>
+        </w:rPr>
+        <w:t>임금</w:t>
+      </w:r>
+      <w:r>
+        <w:rPr>
+          <w:color w:val="000000"/>
+          <w:sz w:val="20"/>
+          <w:szCs w:val="20"/>
+        </w:rPr>
+        <w:t xml:space="preserve"> </w:t>
+      </w:r>
+      <w:r>
+        <w:rPr>
+          <w:color w:val="000000"/>
+          <w:sz w:val="20"/>
+          <w:szCs w:val="20"/>
+        </w:rPr>
+        <w:t>데이터를</w:t>
+      </w:r>
+      <w:r>
+        <w:rPr>
+          <w:color w:val="000000"/>
+          <w:sz w:val="20"/>
+          <w:szCs w:val="20"/>
+        </w:rPr>
+        <w:t xml:space="preserve"> </w:t>
+      </w:r>
+      <w:r>
+        <w:rPr>
+          <w:color w:val="000000"/>
+          <w:sz w:val="20"/>
+          <w:szCs w:val="20"/>
+        </w:rPr>
+        <w:t>비교한</w:t>
+      </w:r>
+      <w:r>
+        <w:rPr>
+          <w:color w:val="000000"/>
+          <w:sz w:val="20"/>
+          <w:szCs w:val="20"/>
+        </w:rPr>
+        <w:t xml:space="preserve"> </w:t>
+      </w:r>
+      <w:r>
+        <w:rPr>
+          <w:color w:val="000000"/>
+          <w:sz w:val="20"/>
+          <w:szCs w:val="20"/>
+        </w:rPr>
+        <w:t>것을</w:t>
+      </w:r>
+      <w:r>
+        <w:rPr>
+          <w:color w:val="000000"/>
+          <w:sz w:val="20"/>
+          <w:szCs w:val="20"/>
+        </w:rPr>
+        <w:t xml:space="preserve"> </w:t>
+      </w:r>
+      <w:r>
+        <w:rPr>
+          <w:color w:val="000000"/>
+          <w:sz w:val="20"/>
+          <w:szCs w:val="20"/>
+        </w:rPr>
+        <w:t>토대로</w:t>
+      </w:r>
+      <w:r>
+        <w:rPr>
+          <w:color w:val="000000"/>
+          <w:sz w:val="20"/>
+          <w:szCs w:val="20"/>
+        </w:rPr>
+        <w:t xml:space="preserve"> </w:t>
+      </w:r>
+      <w:r>
+        <w:rPr>
+          <w:color w:val="000000"/>
+          <w:sz w:val="20"/>
+          <w:szCs w:val="20"/>
+        </w:rPr>
+        <w:t>시각화</w:t>
       </w:r>
     </w:p>
     <w:p>
@@ -277,7 +2342,151 @@
           <w:sz w:val="20"/>
           <w:szCs w:val="20"/>
         </w:rPr>
-        <w:t>임금이 가장 높은 학과 10개와 낮은 학과 10개에 대한 시각화</w:t>
+        <w:t>임금이</w:t>
+      </w:r>
+      <w:r>
+        <w:rPr>
+          <w:color w:val="000000"/>
+          <w:sz w:val="20"/>
+          <w:szCs w:val="20"/>
+        </w:rPr>
+        <w:t xml:space="preserve"> </w:t>
+      </w:r>
+      <w:r>
+        <w:rPr>
+          <w:color w:val="000000"/>
+          <w:sz w:val="20"/>
+          <w:szCs w:val="20"/>
+        </w:rPr>
+        <w:t>가장</w:t>
+      </w:r>
+      <w:r>
+        <w:rPr>
+          <w:color w:val="000000"/>
+          <w:sz w:val="20"/>
+          <w:szCs w:val="20"/>
+        </w:rPr>
+        <w:t xml:space="preserve"> </w:t>
+      </w:r>
+      <w:r>
+        <w:rPr>
+          <w:color w:val="000000"/>
+          <w:sz w:val="20"/>
+          <w:szCs w:val="20"/>
+        </w:rPr>
+        <w:t>높은</w:t>
+      </w:r>
+      <w:r>
+        <w:rPr>
+          <w:color w:val="000000"/>
+          <w:sz w:val="20"/>
+          <w:szCs w:val="20"/>
+        </w:rPr>
+        <w:t xml:space="preserve"> </w:t>
+      </w:r>
+      <w:r>
+        <w:rPr>
+          <w:color w:val="000000"/>
+          <w:sz w:val="20"/>
+          <w:szCs w:val="20"/>
+        </w:rPr>
+        <w:t>학과</w:t>
+      </w:r>
+      <w:r>
+        <w:rPr>
+          <w:color w:val="000000"/>
+          <w:sz w:val="20"/>
+          <w:szCs w:val="20"/>
+        </w:rPr>
+        <w:t xml:space="preserve"> 10</w:t>
+      </w:r>
+      <w:r>
+        <w:rPr>
+          <w:color w:val="000000"/>
+          <w:sz w:val="20"/>
+          <w:szCs w:val="20"/>
+        </w:rPr>
+        <w:t>개와</w:t>
+      </w:r>
+      <w:r>
+        <w:rPr>
+          <w:color w:val="000000"/>
+          <w:sz w:val="20"/>
+          <w:szCs w:val="20"/>
+        </w:rPr>
+        <w:t xml:space="preserve"> </w:t>
+      </w:r>
+      <w:r>
+        <w:rPr>
+          <w:color w:val="000000"/>
+          <w:sz w:val="20"/>
+          <w:szCs w:val="20"/>
+        </w:rPr>
+        <w:t>낮은</w:t>
+      </w:r>
+      <w:r>
+        <w:rPr>
+          <w:color w:val="000000"/>
+          <w:sz w:val="20"/>
+          <w:szCs w:val="20"/>
+        </w:rPr>
+        <w:t xml:space="preserve"> </w:t>
+      </w:r>
+      <w:r>
+        <w:rPr>
+          <w:color w:val="000000"/>
+          <w:sz w:val="20"/>
+          <w:szCs w:val="20"/>
+        </w:rPr>
+        <w:t>학과</w:t>
+      </w:r>
+      <w:r>
+        <w:rPr>
+          <w:color w:val="000000"/>
+          <w:sz w:val="20"/>
+          <w:szCs w:val="20"/>
+        </w:rPr>
+        <w:t xml:space="preserve"> 10</w:t>
+      </w:r>
+      <w:r>
+        <w:rPr>
+          <w:color w:val="000000"/>
+          <w:sz w:val="20"/>
+          <w:szCs w:val="20"/>
+        </w:rPr>
+        <w:t>개에</w:t>
+      </w:r>
+      <w:r>
+        <w:rPr>
+          <w:color w:val="000000"/>
+          <w:sz w:val="20"/>
+          <w:szCs w:val="20"/>
+        </w:rPr>
+        <w:t xml:space="preserve"> </w:t>
+      </w:r>
+      <w:r>
+        <w:rPr>
+          <w:color w:val="000000"/>
+          <w:sz w:val="20"/>
+          <w:szCs w:val="20"/>
+        </w:rPr>
+        <w:t>대한</w:t>
+      </w:r>
+      <w:r>
+        <w:rPr>
+          <w:color w:val="000000"/>
+          <w:sz w:val="20"/>
+          <w:szCs w:val="20"/>
+        </w:rPr>
+        <w:t xml:space="preserve"> </w:t>
+      </w:r>
+      <w:r>
+        <w:rPr>
+          <w:color w:val="000000"/>
+          <w:sz w:val="20"/>
+          <w:szCs w:val="20"/>
+        </w:rPr>
+        <w:t>시각화</w:t>
       </w:r>
     </w:p>
     <w:p>
@@ -305,7 +2514,151 @@
           <w:sz w:val="20"/>
           <w:szCs w:val="20"/>
         </w:rPr>
-        <w:t>임금 수준 별 만족도 수준 비교 분석을 통한 관계성 파악</w:t>
+        <w:t>임금</w:t>
+      </w:r>
+      <w:r>
+        <w:rPr>
+          <w:color w:val="000000"/>
+          <w:sz w:val="20"/>
+          <w:szCs w:val="20"/>
+        </w:rPr>
+        <w:t xml:space="preserve"> </w:t>
+      </w:r>
+      <w:r>
+        <w:rPr>
+          <w:color w:val="000000"/>
+          <w:sz w:val="20"/>
+          <w:szCs w:val="20"/>
+        </w:rPr>
+        <w:t>수준</w:t>
+      </w:r>
+      <w:r>
+        <w:rPr>
+          <w:color w:val="000000"/>
+          <w:sz w:val="20"/>
+          <w:szCs w:val="20"/>
+        </w:rPr>
+        <w:t xml:space="preserve"> </w:t>
+      </w:r>
+      <w:r>
+        <w:rPr>
+          <w:color w:val="000000"/>
+          <w:sz w:val="20"/>
+          <w:szCs w:val="20"/>
+        </w:rPr>
+        <w:t>별</w:t>
+      </w:r>
+      <w:r>
+        <w:rPr>
+          <w:color w:val="000000"/>
+          <w:sz w:val="20"/>
+          <w:szCs w:val="20"/>
+        </w:rPr>
+        <w:t xml:space="preserve"> </w:t>
+      </w:r>
+      <w:r>
+        <w:rPr>
+          <w:color w:val="000000"/>
+          <w:sz w:val="20"/>
+          <w:szCs w:val="20"/>
+        </w:rPr>
+        <w:t>만족도</w:t>
+      </w:r>
+      <w:r>
+        <w:rPr>
+          <w:color w:val="000000"/>
+          <w:sz w:val="20"/>
+          <w:szCs w:val="20"/>
+        </w:rPr>
+        <w:t xml:space="preserve"> </w:t>
+      </w:r>
+      <w:r>
+        <w:rPr>
+          <w:color w:val="000000"/>
+          <w:sz w:val="20"/>
+          <w:szCs w:val="20"/>
+        </w:rPr>
+        <w:t>수준</w:t>
+      </w:r>
+      <w:r>
+        <w:rPr>
+          <w:color w:val="000000"/>
+          <w:sz w:val="20"/>
+          <w:szCs w:val="20"/>
+        </w:rPr>
+        <w:t xml:space="preserve"> </w:t>
+      </w:r>
+      <w:r>
+        <w:rPr>
+          <w:color w:val="000000"/>
+          <w:sz w:val="20"/>
+          <w:szCs w:val="20"/>
+        </w:rPr>
+        <w:t>비교</w:t>
+      </w:r>
+      <w:r>
+        <w:rPr>
+          <w:color w:val="000000"/>
+          <w:sz w:val="20"/>
+          <w:szCs w:val="20"/>
+        </w:rPr>
+        <w:t xml:space="preserve"> </w:t>
+      </w:r>
+      <w:r>
+        <w:rPr>
+          <w:color w:val="000000"/>
+          <w:sz w:val="20"/>
+          <w:szCs w:val="20"/>
+        </w:rPr>
+        <w:t>분석을</w:t>
+      </w:r>
+      <w:r>
+        <w:rPr>
+          <w:color w:val="000000"/>
+          <w:sz w:val="20"/>
+          <w:szCs w:val="20"/>
+        </w:rPr>
+        <w:t xml:space="preserve"> </w:t>
+      </w:r>
+      <w:r>
+        <w:rPr>
+          <w:color w:val="000000"/>
+          <w:sz w:val="20"/>
+          <w:szCs w:val="20"/>
+        </w:rPr>
+        <w:t>통한</w:t>
+      </w:r>
+      <w:r>
+        <w:rPr>
+          <w:color w:val="000000"/>
+          <w:sz w:val="20"/>
+          <w:szCs w:val="20"/>
+        </w:rPr>
+        <w:t xml:space="preserve"> </w:t>
+      </w:r>
+      <w:r>
+        <w:rPr>
+          <w:color w:val="000000"/>
+          <w:sz w:val="20"/>
+          <w:szCs w:val="20"/>
+        </w:rPr>
+        <w:t>관계성</w:t>
+      </w:r>
+      <w:r>
+        <w:rPr>
+          <w:color w:val="000000"/>
+          <w:sz w:val="20"/>
+          <w:szCs w:val="20"/>
+        </w:rPr>
+        <w:t xml:space="preserve"> </w:t>
+      </w:r>
+      <w:r>
+        <w:rPr>
+          <w:color w:val="000000"/>
+          <w:sz w:val="20"/>
+          <w:szCs w:val="20"/>
+        </w:rPr>
+        <w:t>파악</w:t>
       </w:r>
     </w:p>
     <w:p>
@@ -333,7 +2686,119 @@
           <w:sz w:val="20"/>
           <w:szCs w:val="20"/>
         </w:rPr>
-        <w:t>취업률이 가장 높은 학과 10개의 취업률 데이터 시각화</w:t>
+        <w:t>취업률이</w:t>
+      </w:r>
+      <w:r>
+        <w:rPr>
+          <w:color w:val="000000"/>
+          <w:sz w:val="20"/>
+          <w:szCs w:val="20"/>
+        </w:rPr>
+        <w:t xml:space="preserve"> </w:t>
+      </w:r>
+      <w:r>
+        <w:rPr>
+          <w:color w:val="000000"/>
+          <w:sz w:val="20"/>
+          <w:szCs w:val="20"/>
+        </w:rPr>
+        <w:t>가장</w:t>
+      </w:r>
+      <w:r>
+        <w:rPr>
+          <w:color w:val="000000"/>
+          <w:sz w:val="20"/>
+          <w:szCs w:val="20"/>
+        </w:rPr>
+        <w:t xml:space="preserve"> </w:t>
+      </w:r>
+      <w:r>
+        <w:rPr>
+          <w:color w:val="000000"/>
+          <w:sz w:val="20"/>
+          <w:szCs w:val="20"/>
+        </w:rPr>
+        <w:t>높은</w:t>
+      </w:r>
+      <w:r>
+        <w:rPr>
+          <w:color w:val="000000"/>
+          <w:sz w:val="20"/>
+          <w:szCs w:val="20"/>
+        </w:rPr>
+        <w:t xml:space="preserve"> </w:t>
+      </w:r>
+      <w:r>
+        <w:rPr>
+          <w:color w:val="000000"/>
+          <w:sz w:val="20"/>
+          <w:szCs w:val="20"/>
+        </w:rPr>
+        <w:t>학과</w:t>
+      </w:r>
+      <w:r>
+        <w:rPr>
+          <w:color w:val="000000"/>
+          <w:sz w:val="20"/>
+          <w:szCs w:val="20"/>
+        </w:rPr>
+        <w:t xml:space="preserve"> 10</w:t>
+      </w:r>
+      <w:r>
+        <w:rPr>
+          <w:color w:val="000000"/>
+          <w:sz w:val="20"/>
+          <w:szCs w:val="20"/>
+        </w:rPr>
+        <w:t>개의</w:t>
+      </w:r>
+      <w:r>
+        <w:rPr>
+          <w:color w:val="000000"/>
+          <w:sz w:val="20"/>
+          <w:szCs w:val="20"/>
+        </w:rPr>
+        <w:t xml:space="preserve"> </w:t>
+      </w:r>
+      <w:r>
+        <w:rPr>
+          <w:color w:val="000000"/>
+          <w:sz w:val="20"/>
+          <w:szCs w:val="20"/>
+        </w:rPr>
+        <w:t>취업률</w:t>
+      </w:r>
+      <w:r>
+        <w:rPr>
+          <w:color w:val="000000"/>
+          <w:sz w:val="20"/>
+          <w:szCs w:val="20"/>
+        </w:rPr>
+        <w:t xml:space="preserve"> </w:t>
+      </w:r>
+      <w:r>
+        <w:rPr>
+          <w:color w:val="000000"/>
+          <w:sz w:val="20"/>
+          <w:szCs w:val="20"/>
+        </w:rPr>
+        <w:t>데이터</w:t>
+      </w:r>
+      <w:r>
+        <w:rPr>
+          <w:color w:val="000000"/>
+          <w:sz w:val="20"/>
+          <w:szCs w:val="20"/>
+        </w:rPr>
+        <w:t xml:space="preserve"> </w:t>
+      </w:r>
+      <w:r>
+        <w:rPr>
+          <w:color w:val="000000"/>
+          <w:sz w:val="20"/>
+          <w:szCs w:val="20"/>
+        </w:rPr>
+        <w:t>시각화</w:t>
       </w:r>
     </w:p>
     <w:p>
@@ -412,7 +2877,199 @@
           <w:sz w:val="22"/>
           <w:szCs w:val="22"/>
         </w:rPr>
-        <w:t xml:space="preserve">  에서 검색 키워드에 학과들을 넣어서 학과 별 임금에 대한 데이터를 확보하려고 합니다. </w:t>
+        <w:t xml:space="preserve">  </w:t>
+      </w:r>
+      <w:r>
+        <w:rPr>
+          <w:color w:val="000000"/>
+          <w:sz w:val="22"/>
+          <w:szCs w:val="22"/>
+        </w:rPr>
+        <w:t>에서</w:t>
+      </w:r>
+      <w:r>
+        <w:rPr>
+          <w:color w:val="000000"/>
+          <w:sz w:val="22"/>
+          <w:szCs w:val="22"/>
+        </w:rPr>
+        <w:t xml:space="preserve"> </w:t>
+      </w:r>
+      <w:r>
+        <w:rPr>
+          <w:color w:val="000000"/>
+          <w:sz w:val="22"/>
+          <w:szCs w:val="22"/>
+        </w:rPr>
+        <w:t>검색</w:t>
+      </w:r>
+      <w:r>
+        <w:rPr>
+          <w:color w:val="000000"/>
+          <w:sz w:val="22"/>
+          <w:szCs w:val="22"/>
+        </w:rPr>
+        <w:t xml:space="preserve"> </w:t>
+      </w:r>
+      <w:r>
+        <w:rPr>
+          <w:color w:val="000000"/>
+          <w:sz w:val="22"/>
+          <w:szCs w:val="22"/>
+        </w:rPr>
+        <w:t>키워드에</w:t>
+      </w:r>
+      <w:r>
+        <w:rPr>
+          <w:color w:val="000000"/>
+          <w:sz w:val="22"/>
+          <w:szCs w:val="22"/>
+        </w:rPr>
+        <w:t xml:space="preserve"> </w:t>
+      </w:r>
+      <w:r>
+        <w:rPr>
+          <w:color w:val="000000"/>
+          <w:sz w:val="22"/>
+          <w:szCs w:val="22"/>
+        </w:rPr>
+        <w:t>학과들을</w:t>
+      </w:r>
+      <w:r>
+        <w:rPr>
+          <w:color w:val="000000"/>
+          <w:sz w:val="22"/>
+          <w:szCs w:val="22"/>
+        </w:rPr>
+        <w:t xml:space="preserve"> </w:t>
+      </w:r>
+      <w:r>
+        <w:rPr>
+          <w:color w:val="000000"/>
+          <w:sz w:val="22"/>
+          <w:szCs w:val="22"/>
+        </w:rPr>
+        <w:t>넣어서</w:t>
+      </w:r>
+      <w:r>
+        <w:rPr>
+          <w:color w:val="000000"/>
+          <w:sz w:val="22"/>
+          <w:szCs w:val="22"/>
+        </w:rPr>
+        <w:t xml:space="preserve"> </w:t>
+      </w:r>
+      <w:r>
+        <w:rPr>
+          <w:color w:val="000000"/>
+          <w:sz w:val="22"/>
+          <w:szCs w:val="22"/>
+        </w:rPr>
+        <w:t>학과</w:t>
+      </w:r>
+      <w:r>
+        <w:rPr>
+          <w:color w:val="000000"/>
+          <w:sz w:val="22"/>
+          <w:szCs w:val="22"/>
+        </w:rPr>
+        <w:t xml:space="preserve"> </w:t>
+      </w:r>
+      <w:r>
+        <w:rPr>
+          <w:color w:val="000000"/>
+          <w:sz w:val="22"/>
+          <w:szCs w:val="22"/>
+        </w:rPr>
+        <w:t>별</w:t>
+      </w:r>
+      <w:r>
+        <w:rPr>
+          <w:color w:val="000000"/>
+          <w:sz w:val="22"/>
+          <w:szCs w:val="22"/>
+        </w:rPr>
+        <w:t xml:space="preserve"> </w:t>
+      </w:r>
+      <w:r>
+        <w:rPr>
+          <w:color w:val="000000"/>
+          <w:sz w:val="22"/>
+          <w:szCs w:val="22"/>
+        </w:rPr>
+        <w:t>임금에</w:t>
+      </w:r>
+      <w:r>
+        <w:rPr>
+          <w:color w:val="000000"/>
+          <w:sz w:val="22"/>
+          <w:szCs w:val="22"/>
+        </w:rPr>
+        <w:t xml:space="preserve"> </w:t>
+      </w:r>
+      <w:r>
+        <w:rPr>
+          <w:color w:val="000000"/>
+          <w:sz w:val="22"/>
+          <w:szCs w:val="22"/>
+        </w:rPr>
+        <w:t>대한</w:t>
+      </w:r>
+      <w:r>
+        <w:rPr>
+          <w:color w:val="000000"/>
+          <w:sz w:val="22"/>
+          <w:szCs w:val="22"/>
+        </w:rPr>
+        <w:t xml:space="preserve"> </w:t>
+      </w:r>
+      <w:r>
+        <w:rPr>
+          <w:color w:val="000000"/>
+          <w:sz w:val="22"/>
+          <w:szCs w:val="22"/>
+        </w:rPr>
+        <w:t>데이터를</w:t>
+      </w:r>
+      <w:r>
+        <w:rPr>
+          <w:color w:val="000000"/>
+          <w:sz w:val="22"/>
+          <w:szCs w:val="22"/>
+        </w:rPr>
+        <w:t xml:space="preserve"> </w:t>
+      </w:r>
+      <w:r>
+        <w:rPr>
+          <w:color w:val="000000"/>
+          <w:sz w:val="22"/>
+          <w:szCs w:val="22"/>
+        </w:rPr>
+        <w:t>확보하려고</w:t>
+      </w:r>
+      <w:r>
+        <w:rPr>
+          <w:color w:val="000000"/>
+          <w:sz w:val="22"/>
+          <w:szCs w:val="22"/>
+        </w:rPr>
+        <w:t xml:space="preserve"> </w:t>
+      </w:r>
+      <w:r>
+        <w:rPr>
+          <w:color w:val="000000"/>
+          <w:sz w:val="22"/>
+          <w:szCs w:val="22"/>
+        </w:rPr>
+        <w:t>합니다</w:t>
+      </w:r>
+      <w:r>
+        <w:rPr>
+          <w:color w:val="000000"/>
+          <w:sz w:val="22"/>
+          <w:szCs w:val="22"/>
+        </w:rPr>
+        <w:t xml:space="preserve">. </w:t>
       </w:r>
     </w:p>
     <w:p>
@@ -440,7 +3097,159 @@
           <w:sz w:val="22"/>
           <w:szCs w:val="22"/>
         </w:rPr>
-        <w:t>분석에 사용될 기술 (어떤 방법으로 데이터 분석을 할 것인가 설명)</w:t>
+        <w:t>분석에</w:t>
+      </w:r>
+      <w:r>
+        <w:rPr>
+          <w:color w:val="000000"/>
+          <w:sz w:val="22"/>
+          <w:szCs w:val="22"/>
+        </w:rPr>
+        <w:t xml:space="preserve"> </w:t>
+      </w:r>
+      <w:r>
+        <w:rPr>
+          <w:color w:val="000000"/>
+          <w:sz w:val="22"/>
+          <w:szCs w:val="22"/>
+        </w:rPr>
+        <w:t>사용될</w:t>
+      </w:r>
+      <w:r>
+        <w:rPr>
+          <w:color w:val="000000"/>
+          <w:sz w:val="22"/>
+          <w:szCs w:val="22"/>
+        </w:rPr>
+        <w:t xml:space="preserve"> </w:t>
+      </w:r>
+      <w:r>
+        <w:rPr>
+          <w:color w:val="000000"/>
+          <w:sz w:val="22"/>
+          <w:szCs w:val="22"/>
+        </w:rPr>
+        <w:t>기술</w:t>
+      </w:r>
+      <w:r>
+        <w:rPr>
+          <w:color w:val="000000"/>
+          <w:sz w:val="22"/>
+          <w:szCs w:val="22"/>
+        </w:rPr>
+        <w:t xml:space="preserve"> (</w:t>
+      </w:r>
+      <w:r>
+        <w:rPr>
+          <w:color w:val="000000"/>
+          <w:sz w:val="22"/>
+          <w:szCs w:val="22"/>
+        </w:rPr>
+        <w:t>어떤</w:t>
+      </w:r>
+      <w:r>
+        <w:rPr>
+          <w:color w:val="000000"/>
+          <w:sz w:val="22"/>
+          <w:szCs w:val="22"/>
+        </w:rPr>
+        <w:t xml:space="preserve"> </w:t>
+      </w:r>
+      <w:r>
+        <w:rPr>
+          <w:color w:val="000000"/>
+          <w:sz w:val="22"/>
+          <w:szCs w:val="22"/>
+        </w:rPr>
+        <w:t>방법으로</w:t>
+      </w:r>
+      <w:r>
+        <w:rPr>
+          <w:color w:val="000000"/>
+          <w:sz w:val="22"/>
+          <w:szCs w:val="22"/>
+        </w:rPr>
+        <w:t xml:space="preserve"> </w:t>
+      </w:r>
+      <w:r>
+        <w:rPr>
+          <w:color w:val="000000"/>
+          <w:sz w:val="22"/>
+          <w:szCs w:val="22"/>
+        </w:rPr>
+        <w:t>데이터</w:t>
+      </w:r>
+      <w:r>
+        <w:rPr>
+          <w:color w:val="000000"/>
+          <w:sz w:val="22"/>
+          <w:szCs w:val="22"/>
+        </w:rPr>
+        <w:t xml:space="preserve"> </w:t>
+      </w:r>
+      <w:r>
+        <w:rPr>
+          <w:color w:val="000000"/>
+          <w:sz w:val="22"/>
+          <w:szCs w:val="22"/>
+        </w:rPr>
+        <w:t>분석을</w:t>
+      </w:r>
+      <w:r>
+        <w:rPr>
+          <w:color w:val="000000"/>
+          <w:sz w:val="22"/>
+          <w:szCs w:val="22"/>
+        </w:rPr>
+        <w:t xml:space="preserve"> </w:t>
+      </w:r>
+      <w:r>
+        <w:rPr>
+          <w:color w:val="000000"/>
+          <w:sz w:val="22"/>
+          <w:szCs w:val="22"/>
+        </w:rPr>
+        <w:t>할</w:t>
+      </w:r>
+      <w:r>
+        <w:rPr>
+          <w:color w:val="000000"/>
+          <w:sz w:val="22"/>
+          <w:szCs w:val="22"/>
+        </w:rPr>
+        <w:t xml:space="preserve"> </w:t>
+      </w:r>
+      <w:r>
+        <w:rPr>
+          <w:color w:val="000000"/>
+          <w:sz w:val="22"/>
+          <w:szCs w:val="22"/>
+        </w:rPr>
+        <w:t>것인가</w:t>
+      </w:r>
+      <w:r>
+        <w:rPr>
+          <w:color w:val="000000"/>
+          <w:sz w:val="22"/>
+          <w:szCs w:val="22"/>
+        </w:rPr>
+        <w:t xml:space="preserve"> </w:t>
+      </w:r>
+      <w:r>
+        <w:rPr>
+          <w:color w:val="000000"/>
+          <w:sz w:val="22"/>
+          <w:szCs w:val="22"/>
+        </w:rPr>
+        <w:t>설명</w:t>
+      </w:r>
+      <w:r>
+        <w:rPr>
+          <w:color w:val="000000"/>
+          <w:sz w:val="22"/>
+          <w:szCs w:val="22"/>
+        </w:rPr>
+        <w:t>)</w:t>
       </w:r>
     </w:p>
     <w:p>
@@ -468,7 +3277,103 @@
           <w:sz w:val="22"/>
           <w:szCs w:val="22"/>
         </w:rPr>
-        <w:t>Csv파일을 R studio에 불러와서 modelling 하고 visualization하려고 합니다.</w:t>
+        <w:t>Csv</w:t>
+      </w:r>
+      <w:r>
+        <w:rPr>
+          <w:color w:val="000000"/>
+          <w:sz w:val="22"/>
+          <w:szCs w:val="22"/>
+        </w:rPr>
+        <w:t>파일을</w:t>
+      </w:r>
+      <w:r>
+        <w:rPr>
+          <w:color w:val="000000"/>
+          <w:sz w:val="22"/>
+          <w:szCs w:val="22"/>
+        </w:rPr>
+        <w:t xml:space="preserve"> R studio</w:t>
+      </w:r>
+      <w:r>
+        <w:rPr>
+          <w:color w:val="000000"/>
+          <w:sz w:val="22"/>
+          <w:szCs w:val="22"/>
+        </w:rPr>
+        <w:t>에</w:t>
+      </w:r>
+      <w:r>
+        <w:rPr>
+          <w:color w:val="000000"/>
+          <w:sz w:val="22"/>
+          <w:szCs w:val="22"/>
+        </w:rPr>
+        <w:t xml:space="preserve"> </w:t>
+      </w:r>
+      <w:r>
+        <w:rPr>
+          <w:color w:val="000000"/>
+          <w:sz w:val="22"/>
+          <w:szCs w:val="22"/>
+        </w:rPr>
+        <w:t>불러와서</w:t>
+      </w:r>
+      <w:r>
+        <w:rPr>
+          <w:color w:val="000000"/>
+          <w:sz w:val="22"/>
+          <w:szCs w:val="22"/>
+        </w:rPr>
+        <w:t xml:space="preserve"> modelling </w:t>
+      </w:r>
+      <w:r>
+        <w:rPr>
+          <w:color w:val="000000"/>
+          <w:sz w:val="22"/>
+          <w:szCs w:val="22"/>
+        </w:rPr>
+        <w:t>하고</w:t>
+      </w:r>
+      <w:r>
+        <w:rPr>
+          <w:color w:val="000000"/>
+          <w:sz w:val="22"/>
+          <w:szCs w:val="22"/>
+        </w:rPr>
+        <w:t xml:space="preserve"> visualization</w:t>
+      </w:r>
+      <w:r>
+        <w:rPr>
+          <w:color w:val="000000"/>
+          <w:sz w:val="22"/>
+          <w:szCs w:val="22"/>
+        </w:rPr>
+        <w:t>하려고</w:t>
+      </w:r>
+      <w:r>
+        <w:rPr>
+          <w:color w:val="000000"/>
+          <w:sz w:val="22"/>
+          <w:szCs w:val="22"/>
+        </w:rPr>
+        <w:t xml:space="preserve"> </w:t>
+      </w:r>
+      <w:r>
+        <w:rPr>
+          <w:color w:val="000000"/>
+          <w:sz w:val="22"/>
+          <w:szCs w:val="22"/>
+        </w:rPr>
+        <w:t>합니다</w:t>
+      </w:r>
+      <w:r>
+        <w:rPr>
+          <w:color w:val="000000"/>
+          <w:sz w:val="22"/>
+          <w:szCs w:val="22"/>
+        </w:rPr>
+        <w:t>.</w:t>
       </w:r>
     </w:p>
     <w:p>
@@ -492,7 +3397,14 @@
         <w:pStyle w:val="Heading2"/>
       </w:pPr>
       <w:r>
-        <w:t>주별</w:t>
+        <w:rPr>
+          <w:rFonts w:hint="eastAsia"/>
+        </w:rPr>
+        <w:lastRenderedPageBreak/>
+        <w:t>일</w:t>
+      </w:r>
+      <w:r>
+        <w:t>별</w:t>
       </w:r>
       <w:r>
         <w:t xml:space="preserve"> </w:t>
@@ -529,7 +3441,32 @@
           <w:sz w:val="22"/>
           <w:szCs w:val="22"/>
         </w:rPr>
-        <w:t>1주차:</w:t>
+        <w:t>1</w:t>
+      </w:r>
+      <w:r>
+        <w:rPr>
+          <w:rFonts w:hint="eastAsia"/>
+          <w:color w:val="000000"/>
+          <w:sz w:val="22"/>
+          <w:szCs w:val="22"/>
+        </w:rPr>
+        <w:t>일</w:t>
+      </w:r>
+      <w:r>
+        <w:rPr>
+          <w:color w:val="000000"/>
+          <w:sz w:val="22"/>
+          <w:szCs w:val="22"/>
+        </w:rPr>
+        <w:t>차</w:t>
+      </w:r>
+      <w:r>
+        <w:rPr>
+          <w:color w:val="000000"/>
+          <w:sz w:val="22"/>
+          <w:szCs w:val="22"/>
+        </w:rPr>
+        <w:t>:</w:t>
       </w:r>
     </w:p>
     <w:p>
@@ -557,7 +3494,55 @@
           <w:sz w:val="22"/>
           <w:szCs w:val="22"/>
         </w:rPr>
-        <w:t>데이터 수집 및 분석</w:t>
+        <w:t>데이터</w:t>
+      </w:r>
+      <w:r>
+        <w:rPr>
+          <w:color w:val="000000"/>
+          <w:sz w:val="22"/>
+          <w:szCs w:val="22"/>
+        </w:rPr>
+        <w:t xml:space="preserve"> </w:t>
+      </w:r>
+      <w:r>
+        <w:rPr>
+          <w:color w:val="000000"/>
+          <w:sz w:val="22"/>
+          <w:szCs w:val="22"/>
+        </w:rPr>
+        <w:t>수집</w:t>
+      </w:r>
+      <w:r>
+        <w:rPr>
+          <w:color w:val="000000"/>
+          <w:sz w:val="22"/>
+          <w:szCs w:val="22"/>
+        </w:rPr>
+        <w:t xml:space="preserve"> </w:t>
+      </w:r>
+      <w:r>
+        <w:rPr>
+          <w:color w:val="000000"/>
+          <w:sz w:val="22"/>
+          <w:szCs w:val="22"/>
+        </w:rPr>
+        <w:t>및</w:t>
+      </w:r>
+      <w:r>
+        <w:rPr>
+          <w:color w:val="000000"/>
+          <w:sz w:val="22"/>
+          <w:szCs w:val="22"/>
+        </w:rPr>
+        <w:t xml:space="preserve"> </w:t>
+      </w:r>
+      <w:r>
+        <w:rPr>
+          <w:color w:val="000000"/>
+          <w:sz w:val="22"/>
+          <w:szCs w:val="22"/>
+        </w:rPr>
+        <w:t>분석</w:t>
       </w:r>
     </w:p>
     <w:p>
@@ -585,7 +3570,55 @@
           <w:sz w:val="22"/>
           <w:szCs w:val="22"/>
         </w:rPr>
-        <w:t>데이터 분석 및 시각화</w:t>
+        <w:t>데이터</w:t>
+      </w:r>
+      <w:r>
+        <w:rPr>
+          <w:color w:val="000000"/>
+          <w:sz w:val="22"/>
+          <w:szCs w:val="22"/>
+        </w:rPr>
+        <w:t xml:space="preserve"> </w:t>
+      </w:r>
+      <w:r>
+        <w:rPr>
+          <w:color w:val="000000"/>
+          <w:sz w:val="22"/>
+          <w:szCs w:val="22"/>
+        </w:rPr>
+        <w:t>분석</w:t>
+      </w:r>
+      <w:r>
+        <w:rPr>
+          <w:color w:val="000000"/>
+          <w:sz w:val="22"/>
+          <w:szCs w:val="22"/>
+        </w:rPr>
+        <w:t xml:space="preserve"> </w:t>
+      </w:r>
+      <w:r>
+        <w:rPr>
+          <w:color w:val="000000"/>
+          <w:sz w:val="22"/>
+          <w:szCs w:val="22"/>
+        </w:rPr>
+        <w:t>및</w:t>
+      </w:r>
+      <w:r>
+        <w:rPr>
+          <w:color w:val="000000"/>
+          <w:sz w:val="22"/>
+          <w:szCs w:val="22"/>
+        </w:rPr>
+        <w:t xml:space="preserve"> </w:t>
+      </w:r>
+      <w:r>
+        <w:rPr>
+          <w:color w:val="000000"/>
+          <w:sz w:val="22"/>
+          <w:szCs w:val="22"/>
+        </w:rPr>
+        <w:t>시각화</w:t>
       </w:r>
     </w:p>
     <w:p>
@@ -613,7 +3646,23 @@
           <w:sz w:val="22"/>
           <w:szCs w:val="22"/>
         </w:rPr>
-        <w:t>데이터 모델링</w:t>
+        <w:t>데이터</w:t>
+      </w:r>
+      <w:r>
+        <w:rPr>
+          <w:color w:val="000000"/>
+          <w:sz w:val="22"/>
+          <w:szCs w:val="22"/>
+        </w:rPr>
+        <w:t xml:space="preserve"> </w:t>
+      </w:r>
+      <w:r>
+        <w:rPr>
+          <w:color w:val="000000"/>
+          <w:sz w:val="22"/>
+          <w:szCs w:val="22"/>
+        </w:rPr>
+        <w:t>모델링</w:t>
       </w:r>
     </w:p>
     <w:p>
@@ -641,7 +3690,32 @@
           <w:sz w:val="22"/>
           <w:szCs w:val="22"/>
         </w:rPr>
-        <w:t xml:space="preserve">2주차: </w:t>
+        <w:t>2</w:t>
+      </w:r>
+      <w:r>
+        <w:rPr>
+          <w:rFonts w:hint="eastAsia"/>
+          <w:color w:val="000000"/>
+          <w:sz w:val="22"/>
+          <w:szCs w:val="22"/>
+        </w:rPr>
+        <w:t>일</w:t>
+      </w:r>
+      <w:r>
+        <w:rPr>
+          <w:color w:val="000000"/>
+          <w:sz w:val="22"/>
+          <w:szCs w:val="22"/>
+        </w:rPr>
+        <w:t>차</w:t>
+      </w:r>
+      <w:r>
+        <w:rPr>
+          <w:color w:val="000000"/>
+          <w:sz w:val="22"/>
+          <w:szCs w:val="22"/>
+        </w:rPr>
+        <w:t xml:space="preserve">: </w:t>
       </w:r>
     </w:p>
     <w:p>
@@ -669,7 +3743,71 @@
           <w:sz w:val="22"/>
           <w:szCs w:val="22"/>
         </w:rPr>
-        <w:t>모델링 결과 분석 및 선정</w:t>
+        <w:t>모델링</w:t>
+      </w:r>
+      <w:r>
+        <w:rPr>
+          <w:color w:val="000000"/>
+          <w:sz w:val="22"/>
+          <w:szCs w:val="22"/>
+        </w:rPr>
+        <w:t xml:space="preserve"> </w:t>
+      </w:r>
+      <w:r>
+        <w:rPr>
+          <w:color w:val="000000"/>
+          <w:sz w:val="22"/>
+          <w:szCs w:val="22"/>
+        </w:rPr>
+        <w:t>결과</w:t>
+      </w:r>
+      <w:r>
+        <w:rPr>
+          <w:color w:val="000000"/>
+          <w:sz w:val="22"/>
+          <w:szCs w:val="22"/>
+        </w:rPr>
+        <w:t xml:space="preserve"> </w:t>
+      </w:r>
+      <w:r>
+        <w:rPr>
+          <w:color w:val="000000"/>
+          <w:sz w:val="22"/>
+          <w:szCs w:val="22"/>
+        </w:rPr>
+        <w:t>분석</w:t>
+      </w:r>
+      <w:r>
+        <w:rPr>
+          <w:color w:val="000000"/>
+          <w:sz w:val="22"/>
+          <w:szCs w:val="22"/>
+        </w:rPr>
+        <w:t xml:space="preserve"> </w:t>
+      </w:r>
+      <w:r>
+        <w:rPr>
+          <w:color w:val="000000"/>
+          <w:sz w:val="22"/>
+          <w:szCs w:val="22"/>
+        </w:rPr>
+        <w:t>및</w:t>
+      </w:r>
+      <w:r>
+        <w:rPr>
+          <w:color w:val="000000"/>
+          <w:sz w:val="22"/>
+          <w:szCs w:val="22"/>
+        </w:rPr>
+        <w:t xml:space="preserve"> </w:t>
+      </w:r>
+      <w:r>
+        <w:rPr>
+          <w:color w:val="000000"/>
+          <w:sz w:val="22"/>
+          <w:szCs w:val="22"/>
+        </w:rPr>
+        <w:t>선정</w:t>
       </w:r>
     </w:p>
     <w:p>
@@ -697,8 +3835,55 @@
           <w:sz w:val="22"/>
           <w:szCs w:val="22"/>
         </w:rPr>
-        <w:lastRenderedPageBreak/>
-        <w:t>시각화 테마와 색상 선정</w:t>
+        <w:t>시각화</w:t>
+      </w:r>
+      <w:r>
+        <w:rPr>
+          <w:color w:val="000000"/>
+          <w:sz w:val="22"/>
+          <w:szCs w:val="22"/>
+        </w:rPr>
+        <w:t xml:space="preserve"> </w:t>
+      </w:r>
+      <w:r>
+        <w:rPr>
+          <w:color w:val="000000"/>
+          <w:sz w:val="22"/>
+          <w:szCs w:val="22"/>
+        </w:rPr>
+        <w:t>테마와</w:t>
+      </w:r>
+      <w:r>
+        <w:rPr>
+          <w:color w:val="000000"/>
+          <w:sz w:val="22"/>
+          <w:szCs w:val="22"/>
+        </w:rPr>
+        <w:t xml:space="preserve"> </w:t>
+      </w:r>
+      <w:r>
+        <w:rPr>
+          <w:color w:val="000000"/>
+          <w:sz w:val="22"/>
+          <w:szCs w:val="22"/>
+        </w:rPr>
+        <w:t>색상</w:t>
+      </w:r>
+      <w:r>
+        <w:rPr>
+          <w:color w:val="000000"/>
+          <w:sz w:val="22"/>
+          <w:szCs w:val="22"/>
+        </w:rPr>
+        <w:t xml:space="preserve"> </w:t>
+      </w:r>
+      <w:r>
+        <w:rPr>
+          <w:color w:val="000000"/>
+          <w:sz w:val="22"/>
+          <w:szCs w:val="22"/>
+        </w:rPr>
+        <w:t>선정</w:t>
       </w:r>
     </w:p>
     <w:p>
@@ -726,7 +3911,71 @@
           <w:sz w:val="22"/>
           <w:szCs w:val="22"/>
         </w:rPr>
-        <w:t>시각화 완성 및 리포트 작성</w:t>
+        <w:t>시각화</w:t>
+      </w:r>
+      <w:r>
+        <w:rPr>
+          <w:color w:val="000000"/>
+          <w:sz w:val="22"/>
+          <w:szCs w:val="22"/>
+        </w:rPr>
+        <w:t xml:space="preserve"> </w:t>
+      </w:r>
+      <w:r>
+        <w:rPr>
+          <w:color w:val="000000"/>
+          <w:sz w:val="22"/>
+          <w:szCs w:val="22"/>
+        </w:rPr>
+        <w:t>완성</w:t>
+      </w:r>
+      <w:r>
+        <w:rPr>
+          <w:color w:val="000000"/>
+          <w:sz w:val="22"/>
+          <w:szCs w:val="22"/>
+        </w:rPr>
+        <w:t xml:space="preserve"> </w:t>
+      </w:r>
+      <w:r>
+        <w:rPr>
+          <w:color w:val="000000"/>
+          <w:sz w:val="22"/>
+          <w:szCs w:val="22"/>
+        </w:rPr>
+        <w:t>및</w:t>
+      </w:r>
+      <w:r>
+        <w:rPr>
+          <w:color w:val="000000"/>
+          <w:sz w:val="22"/>
+          <w:szCs w:val="22"/>
+        </w:rPr>
+        <w:t xml:space="preserve"> </w:t>
+      </w:r>
+      <w:r>
+        <w:rPr>
+          <w:color w:val="000000"/>
+          <w:sz w:val="22"/>
+          <w:szCs w:val="22"/>
+        </w:rPr>
+        <w:t>리포트</w:t>
+      </w:r>
+      <w:r>
+        <w:rPr>
+          <w:color w:val="000000"/>
+          <w:sz w:val="22"/>
+          <w:szCs w:val="22"/>
+        </w:rPr>
+        <w:t xml:space="preserve"> </w:t>
+      </w:r>
+      <w:r>
+        <w:rPr>
+          <w:color w:val="000000"/>
+          <w:sz w:val="22"/>
+          <w:szCs w:val="22"/>
+        </w:rPr>
+        <w:t>작성</w:t>
       </w:r>
     </w:p>
     <w:p>
@@ -754,7 +4003,32 @@
           <w:sz w:val="22"/>
           <w:szCs w:val="22"/>
         </w:rPr>
-        <w:t xml:space="preserve">3주차: </w:t>
+        <w:t>3</w:t>
+      </w:r>
+      <w:r>
+        <w:rPr>
+          <w:rFonts w:hint="eastAsia"/>
+          <w:color w:val="000000"/>
+          <w:sz w:val="22"/>
+          <w:szCs w:val="22"/>
+        </w:rPr>
+        <w:t>일</w:t>
+      </w:r>
+      <w:r>
+        <w:rPr>
+          <w:color w:val="000000"/>
+          <w:sz w:val="22"/>
+          <w:szCs w:val="22"/>
+        </w:rPr>
+        <w:t>차</w:t>
+      </w:r>
+      <w:r>
+        <w:rPr>
+          <w:color w:val="000000"/>
+          <w:sz w:val="22"/>
+          <w:szCs w:val="22"/>
+        </w:rPr>
+        <w:t xml:space="preserve">: </w:t>
       </w:r>
     </w:p>
     <w:p>
@@ -782,7 +4056,47 @@
           <w:sz w:val="22"/>
           <w:szCs w:val="22"/>
         </w:rPr>
-        <w:t>발표 준비 (슬라이드)</w:t>
+        <w:t>발표</w:t>
+      </w:r>
+      <w:r>
+        <w:rPr>
+          <w:color w:val="000000"/>
+          <w:sz w:val="22"/>
+          <w:szCs w:val="22"/>
+        </w:rPr>
+        <w:t xml:space="preserve"> </w:t>
+      </w:r>
+      <w:r>
+        <w:rPr>
+          <w:color w:val="000000"/>
+          <w:sz w:val="22"/>
+          <w:szCs w:val="22"/>
+        </w:rPr>
+        <w:t>준비</w:t>
+      </w:r>
+      <w:r>
+        <w:rPr>
+          <w:color w:val="000000"/>
+          <w:sz w:val="22"/>
+          <w:szCs w:val="22"/>
+        </w:rPr>
+        <w:t xml:space="preserve"> (</w:t>
+      </w:r>
+      <w:r>
+        <w:rPr>
+          <w:color w:val="000000"/>
+          <w:sz w:val="22"/>
+          <w:szCs w:val="22"/>
+        </w:rPr>
+        <w:t>슬라이드</w:t>
+      </w:r>
+      <w:r>
+        <w:rPr>
+          <w:color w:val="000000"/>
+          <w:sz w:val="22"/>
+          <w:szCs w:val="22"/>
+        </w:rPr>
+        <w:t>)</w:t>
       </w:r>
     </w:p>
     <w:p/>
@@ -1211,7 +4525,7 @@
   <w:docDefaults>
     <w:rPrDefault>
       <w:rPr>
-        <w:rFonts w:ascii="Calibri" w:eastAsia="Calibri" w:hAnsi="Calibri" w:cs="Calibri"/>
+        <w:rFonts w:ascii="Calibri" w:eastAsiaTheme="minorEastAsia" w:hAnsi="Calibri" w:cs="Calibri"/>
         <w:sz w:val="24"/>
         <w:szCs w:val="24"/>
         <w:lang w:val="en-US" w:eastAsia="ko-KR" w:bidi="ar-SA"/>

</xml_diff>